<commit_message>
WNMA and WIM 12-10-2023
</commit_message>
<xml_diff>
--- a/Web Information Management (WIM)/WIM.docx
+++ b/Web Information Management (WIM)/WIM.docx
@@ -5,14 +5,6 @@
     <w:p>
       <w:pPr>
         <w:spacing w:after="0"/>
-        <w:jc w:val="center"/>
-        <w:rPr>
-          <w:sz w:val="24"/>
-          <w:szCs w:val="24"/>
-          <w:lang w:val="en-GB"/>
-        </w:rPr>
-      </w:pPr>
-      <w:r>
         <w:rPr>
           <w:b/>
           <w:bCs/>
@@ -20,206 +12,1284 @@
           <w:szCs w:val="36"/>
           <w:lang w:val="en-GB"/>
         </w:rPr>
-        <w:t>WEB INFORMATION MANAGEMENT (WIM)</w:t>
-      </w:r>
-    </w:p>
-    <w:p>
-      <w:pPr>
-        <w:spacing w:after="0"/>
-        <w:rPr>
-          <w:sz w:val="24"/>
-          <w:szCs w:val="24"/>
-          <w:lang w:val="en-GB"/>
-        </w:rPr>
-      </w:pPr>
-    </w:p>
-    <w:p>
-      <w:pPr>
-        <w:pStyle w:val="Titolo1"/>
-        <w:spacing w:after="100"/>
-        <w:rPr>
-          <w:rFonts w:asciiTheme="minorHAnsi" w:hAnsiTheme="minorHAnsi" w:cstheme="minorHAnsi"/>
-          <w:b/>
-          <w:bCs/>
-          <w:color w:val="auto"/>
-          <w:lang w:val="en-GB"/>
-        </w:rPr>
-      </w:pPr>
-      <w:r>
-        <w:rPr>
-          <w:rFonts w:asciiTheme="minorHAnsi" w:hAnsiTheme="minorHAnsi" w:cstheme="minorHAnsi"/>
-          <w:b/>
-          <w:bCs/>
-          <w:color w:val="auto"/>
-          <w:lang w:val="en-GB"/>
-        </w:rPr>
-        <w:t xml:space="preserve">1. </w:t>
-      </w:r>
-      <w:r>
-        <w:rPr>
-          <w:rFonts w:asciiTheme="minorHAnsi" w:hAnsiTheme="minorHAnsi" w:cstheme="minorHAnsi"/>
-          <w:b/>
-          <w:bCs/>
-          <w:color w:val="auto"/>
-          <w:lang w:val="en-GB"/>
-        </w:rPr>
-        <w:t xml:space="preserve">Introduction </w:t>
-      </w:r>
-      <w:r>
-        <w:rPr>
-          <w:rFonts w:asciiTheme="minorHAnsi" w:hAnsiTheme="minorHAnsi" w:cstheme="minorHAnsi"/>
-          <w:b/>
-          <w:bCs/>
-          <w:color w:val="auto"/>
-          <w:lang w:val="en-GB"/>
-        </w:rPr>
-        <w:t xml:space="preserve">to </w:t>
-      </w:r>
-      <w:r>
-        <w:rPr>
-          <w:rFonts w:asciiTheme="minorHAnsi" w:hAnsiTheme="minorHAnsi" w:cstheme="minorHAnsi"/>
-          <w:b/>
-          <w:bCs/>
-          <w:color w:val="auto"/>
-          <w:lang w:val="en-GB"/>
-        </w:rPr>
-        <w:t>a website</w:t>
-      </w:r>
-    </w:p>
-    <w:p>
-      <w:pPr>
-        <w:spacing w:after="0"/>
-        <w:rPr>
-          <w:sz w:val="24"/>
-          <w:szCs w:val="24"/>
-          <w:lang w:val="en-GB"/>
-        </w:rPr>
-      </w:pPr>
-      <w:r>
-        <w:rPr>
-          <w:sz w:val="24"/>
-          <w:szCs w:val="24"/>
-          <w:lang w:val="en-GB"/>
-        </w:rPr>
-        <w:t xml:space="preserve">There’s a parallelism between a website and a shop. In </w:t>
-      </w:r>
-      <w:r>
-        <w:rPr>
-          <w:sz w:val="24"/>
-          <w:szCs w:val="24"/>
-          <w:lang w:val="en-GB"/>
-        </w:rPr>
-        <w:t>both</w:t>
-      </w:r>
-      <w:r>
-        <w:rPr>
-          <w:sz w:val="24"/>
-          <w:szCs w:val="24"/>
-          <w:lang w:val="en-GB"/>
-        </w:rPr>
-        <w:t xml:space="preserve"> there’s a window</w:t>
-      </w:r>
-      <w:r>
-        <w:rPr>
-          <w:sz w:val="24"/>
-          <w:szCs w:val="24"/>
-          <w:lang w:val="en-GB"/>
-        </w:rPr>
-        <w:t xml:space="preserve"> (hom</w:t>
-      </w:r>
-      <w:r>
-        <w:rPr>
-          <w:sz w:val="24"/>
-          <w:szCs w:val="24"/>
-          <w:lang w:val="en-GB"/>
-        </w:rPr>
-        <w:t>e</w:t>
-      </w:r>
-      <w:r>
-        <w:rPr>
-          <w:sz w:val="24"/>
-          <w:szCs w:val="24"/>
-          <w:lang w:val="en-GB"/>
-        </w:rPr>
-        <w:t>page)</w:t>
-      </w:r>
-      <w:r>
-        <w:rPr>
-          <w:sz w:val="24"/>
-          <w:szCs w:val="24"/>
-          <w:lang w:val="en-GB"/>
-        </w:rPr>
-        <w:t xml:space="preserve"> that shows what the website/shop contains/sells. </w:t>
-      </w:r>
-    </w:p>
-    <w:p>
-      <w:pPr>
-        <w:spacing w:after="0"/>
-        <w:rPr>
-          <w:sz w:val="24"/>
-          <w:szCs w:val="24"/>
-          <w:lang w:val="en-GB"/>
-        </w:rPr>
-      </w:pPr>
-      <w:r>
-        <w:rPr>
-          <w:color w:val="FF0000"/>
-          <w:sz w:val="24"/>
-          <w:szCs w:val="24"/>
-          <w:lang w:val="en-GB"/>
-        </w:rPr>
-        <w:t>What do the people expect from a homepage?</w:t>
-      </w:r>
-      <w:r>
-        <w:rPr>
-          <w:sz w:val="24"/>
-          <w:szCs w:val="24"/>
-          <w:lang w:val="en-GB"/>
-        </w:rPr>
-        <w:t xml:space="preserve"> Many things, but the most important is the </w:t>
-      </w:r>
-      <w:r>
-        <w:rPr>
-          <w:b/>
-          <w:bCs/>
-          <w:sz w:val="24"/>
-          <w:szCs w:val="24"/>
-          <w:lang w:val="en-GB"/>
-        </w:rPr>
-        <w:t>information</w:t>
-      </w:r>
-      <w:r>
-        <w:rPr>
-          <w:sz w:val="24"/>
-          <w:szCs w:val="24"/>
-          <w:lang w:val="en-GB"/>
-        </w:rPr>
-        <w:t>.</w:t>
-      </w:r>
-      <w:r>
-        <w:rPr>
-          <w:sz w:val="24"/>
-          <w:szCs w:val="24"/>
-          <w:lang w:val="en-GB"/>
-        </w:rPr>
-        <w:t xml:space="preserve"> </w:t>
-      </w:r>
-      <w:r>
-        <w:rPr>
-          <w:sz w:val="24"/>
-          <w:szCs w:val="24"/>
-          <w:lang w:val="en-GB"/>
-        </w:rPr>
-        <w:t xml:space="preserve">The problem of information synthesis has not invented with web pages … it’s a problem common in </w:t>
-      </w:r>
-      <w:r>
-        <w:rPr>
+      </w:pPr>
+    </w:p>
+    <w:p>
+      <w:pPr>
+        <w:spacing w:after="0"/>
+        <w:jc w:val="center"/>
+        <w:rPr>
+          <w:b/>
+          <w:bCs/>
+          <w:sz w:val="36"/>
+          <w:szCs w:val="36"/>
+          <w:lang w:val="en-GB"/>
+        </w:rPr>
+      </w:pPr>
+    </w:p>
+    <w:p>
+      <w:pPr>
+        <w:spacing w:after="0"/>
+        <w:jc w:val="center"/>
+        <w:rPr>
+          <w:b/>
+          <w:bCs/>
+          <w:sz w:val="36"/>
+          <w:szCs w:val="36"/>
+          <w:lang w:val="en-GB"/>
+        </w:rPr>
+      </w:pPr>
+    </w:p>
+    <w:p>
+      <w:pPr>
+        <w:spacing w:after="0"/>
+        <w:jc w:val="center"/>
+        <w:rPr>
+          <w:b/>
+          <w:bCs/>
+          <w:sz w:val="36"/>
+          <w:szCs w:val="36"/>
+          <w:lang w:val="en-GB"/>
+        </w:rPr>
+      </w:pPr>
+    </w:p>
+    <w:p>
+      <w:pPr>
+        <w:spacing w:after="0"/>
+        <w:jc w:val="center"/>
+        <w:rPr>
+          <w:b/>
+          <w:bCs/>
+          <w:sz w:val="36"/>
+          <w:szCs w:val="36"/>
+          <w:lang w:val="en-GB"/>
+        </w:rPr>
+      </w:pPr>
+      <w:r>
+        <w:rPr>
+          <w:b/>
+          <w:bCs/>
+          <w:noProof/>
+          <w:sz w:val="36"/>
+          <w:szCs w:val="36"/>
+          <w:lang w:val="en-GB"/>
+        </w:rPr>
+        <w:drawing>
+          <wp:inline distT="0" distB="0" distL="0" distR="0" wp14:anchorId="0A8CCA1C" wp14:editId="3CC372F7">
+            <wp:extent cx="4815840" cy="2176572"/>
+            <wp:effectExtent l="0" t="0" r="3810" b="0"/>
+            <wp:docPr id="500008876" name="Immagine 2" descr="Immagine che contiene testo, Carattere, Elementi grafici, logo&#10;&#10;Descrizione generata automaticamente"/>
+            <wp:cNvGraphicFramePr>
+              <a:graphicFrameLocks xmlns:a="http://schemas.openxmlformats.org/drawingml/2006/main" noChangeAspect="1"/>
+            </wp:cNvGraphicFramePr>
+            <a:graphic xmlns:a="http://schemas.openxmlformats.org/drawingml/2006/main">
+              <a:graphicData uri="http://schemas.openxmlformats.org/drawingml/2006/picture">
+                <pic:pic xmlns:pic="http://schemas.openxmlformats.org/drawingml/2006/picture">
+                  <pic:nvPicPr>
+                    <pic:cNvPr id="500008876" name="Immagine 2" descr="Immagine che contiene testo, Carattere, Elementi grafici, logo&#10;&#10;Descrizione generata automaticamente"/>
+                    <pic:cNvPicPr/>
+                  </pic:nvPicPr>
+                  <pic:blipFill>
+                    <a:blip r:embed="rId8" cstate="print">
+                      <a:extLst>
+                        <a:ext uri="{28A0092B-C50C-407E-A947-70E740481C1C}">
+                          <a14:useLocalDpi xmlns:a14="http://schemas.microsoft.com/office/drawing/2010/main" val="0"/>
+                        </a:ext>
+                      </a:extLst>
+                    </a:blip>
+                    <a:stretch>
+                      <a:fillRect/>
+                    </a:stretch>
+                  </pic:blipFill>
+                  <pic:spPr>
+                    <a:xfrm>
+                      <a:off x="0" y="0"/>
+                      <a:ext cx="4836824" cy="2186056"/>
+                    </a:xfrm>
+                    <a:prstGeom prst="rect">
+                      <a:avLst/>
+                    </a:prstGeom>
+                  </pic:spPr>
+                </pic:pic>
+              </a:graphicData>
+            </a:graphic>
+          </wp:inline>
+        </w:drawing>
+      </w:r>
+    </w:p>
+    <w:p>
+      <w:pPr>
+        <w:spacing w:after="0"/>
+        <w:rPr>
+          <w:b/>
+          <w:bCs/>
+          <w:sz w:val="36"/>
+          <w:szCs w:val="36"/>
+          <w:lang w:val="en-GB"/>
+        </w:rPr>
+      </w:pPr>
+    </w:p>
+    <w:p>
+      <w:pPr>
+        <w:spacing w:after="0"/>
+        <w:jc w:val="center"/>
+        <w:rPr>
+          <w:b/>
+          <w:bCs/>
+          <w:sz w:val="36"/>
+          <w:szCs w:val="36"/>
+          <w:lang w:val="en-GB"/>
+        </w:rPr>
+      </w:pPr>
+    </w:p>
+    <w:p>
+      <w:pPr>
+        <w:spacing w:after="0"/>
+        <w:jc w:val="center"/>
+        <w:rPr>
+          <w:sz w:val="40"/>
+          <w:szCs w:val="40"/>
+          <w:lang w:val="en-GB"/>
+        </w:rPr>
+      </w:pPr>
+      <w:r>
+        <w:rPr>
+          <w:b/>
+          <w:bCs/>
+          <w:sz w:val="52"/>
+          <w:szCs w:val="52"/>
+          <w:lang w:val="en-GB"/>
+        </w:rPr>
+        <w:t>WEB INFORMATION MANAGEMENT</w:t>
+      </w:r>
+    </w:p>
+    <w:p>
+      <w:pPr>
+        <w:spacing w:after="0"/>
+        <w:jc w:val="center"/>
+        <w:rPr>
+          <w:b/>
+          <w:bCs/>
+          <w:sz w:val="40"/>
+          <w:szCs w:val="40"/>
+          <w:lang w:val="en-GB"/>
+        </w:rPr>
+      </w:pPr>
+      <w:r>
+        <w:rPr>
+          <w:b/>
+          <w:bCs/>
+          <w:sz w:val="40"/>
+          <w:szCs w:val="40"/>
+          <w:lang w:val="en-GB"/>
+        </w:rPr>
+        <w:t>2023/2024</w:t>
+      </w:r>
+    </w:p>
+    <w:p>
+      <w:pPr>
+        <w:spacing w:after="0"/>
+        <w:jc w:val="center"/>
+        <w:rPr>
+          <w:b/>
+          <w:bCs/>
+          <w:sz w:val="40"/>
+          <w:szCs w:val="40"/>
+          <w:lang w:val="en-GB"/>
+        </w:rPr>
+      </w:pPr>
+    </w:p>
+    <w:p>
+      <w:pPr>
+        <w:spacing w:after="0"/>
+        <w:jc w:val="center"/>
+        <w:rPr>
+          <w:b/>
+          <w:bCs/>
           <w:i/>
           <w:iCs/>
           <w:sz w:val="24"/>
           <w:szCs w:val="24"/>
           <w:lang w:val="en-GB"/>
         </w:rPr>
+      </w:pPr>
+      <w:r>
+        <w:rPr>
+          <w:b/>
+          <w:bCs/>
+          <w:sz w:val="40"/>
+          <w:szCs w:val="40"/>
+          <w:lang w:val="en-GB"/>
+        </w:rPr>
+        <w:t xml:space="preserve">Prof. </w:t>
+      </w:r>
+      <w:r>
+        <w:rPr>
+          <w:b/>
+          <w:bCs/>
+          <w:i/>
+          <w:iCs/>
+          <w:sz w:val="40"/>
+          <w:szCs w:val="40"/>
+          <w:lang w:val="en-GB"/>
+        </w:rPr>
+        <w:t>Massimo Marchiori</w:t>
+      </w:r>
+    </w:p>
+    <w:p>
+      <w:pPr>
+        <w:spacing w:after="0"/>
+        <w:jc w:val="center"/>
+        <w:rPr>
+          <w:b/>
+          <w:bCs/>
+          <w:i/>
+          <w:iCs/>
+          <w:sz w:val="24"/>
+          <w:szCs w:val="24"/>
+          <w:lang w:val="en-GB"/>
+        </w:rPr>
+      </w:pPr>
+    </w:p>
+    <w:p>
+      <w:pPr>
+        <w:spacing w:after="0"/>
+        <w:rPr>
+          <w:sz w:val="24"/>
+          <w:szCs w:val="24"/>
+          <w:lang w:val="en-GB"/>
+        </w:rPr>
+      </w:pPr>
+    </w:p>
+    <w:p>
+      <w:pPr>
+        <w:spacing w:after="0"/>
+        <w:jc w:val="center"/>
+        <w:rPr>
+          <w:sz w:val="28"/>
+          <w:szCs w:val="28"/>
+          <w:lang w:val="en-GB"/>
+        </w:rPr>
+      </w:pPr>
+      <w:r>
+        <w:rPr>
+          <w:sz w:val="28"/>
+          <w:szCs w:val="28"/>
+          <w:lang w:val="en-GB"/>
+        </w:rPr>
+        <w:t xml:space="preserve">Written by </w:t>
+      </w:r>
+      <w:r>
+        <w:rPr>
+          <w:i/>
+          <w:iCs/>
+          <w:sz w:val="28"/>
+          <w:szCs w:val="28"/>
+          <w:lang w:val="en-GB"/>
+        </w:rPr>
+        <w:t>Michael Amista’</w:t>
+      </w:r>
+    </w:p>
+    <w:p>
+      <w:pPr>
+        <w:spacing w:after="0"/>
+        <w:rPr>
+          <w:sz w:val="24"/>
+          <w:szCs w:val="24"/>
+          <w:lang w:val="en-GB"/>
+        </w:rPr>
+      </w:pPr>
+    </w:p>
+    <w:p>
+      <w:pPr>
+        <w:spacing w:after="0"/>
+        <w:rPr>
+          <w:sz w:val="24"/>
+          <w:szCs w:val="24"/>
+          <w:lang w:val="en-GB"/>
+        </w:rPr>
+      </w:pPr>
+    </w:p>
+    <w:p>
+      <w:pPr>
+        <w:spacing w:after="0"/>
+        <w:rPr>
+          <w:sz w:val="24"/>
+          <w:szCs w:val="24"/>
+          <w:lang w:val="en-GB"/>
+        </w:rPr>
+      </w:pPr>
+    </w:p>
+    <w:p>
+      <w:pPr>
+        <w:spacing w:after="0"/>
+        <w:rPr>
+          <w:sz w:val="24"/>
+          <w:szCs w:val="24"/>
+          <w:lang w:val="en-GB"/>
+        </w:rPr>
+      </w:pPr>
+    </w:p>
+    <w:p>
+      <w:pPr>
+        <w:spacing w:after="0"/>
+        <w:rPr>
+          <w:sz w:val="24"/>
+          <w:szCs w:val="24"/>
+          <w:lang w:val="en-GB"/>
+        </w:rPr>
+      </w:pPr>
+    </w:p>
+    <w:p>
+      <w:pPr>
+        <w:spacing w:after="0"/>
+        <w:rPr>
+          <w:sz w:val="24"/>
+          <w:szCs w:val="24"/>
+          <w:lang w:val="en-GB"/>
+        </w:rPr>
+      </w:pPr>
+    </w:p>
+    <w:p>
+      <w:pPr>
+        <w:spacing w:after="0"/>
+        <w:rPr>
+          <w:sz w:val="24"/>
+          <w:szCs w:val="24"/>
+          <w:lang w:val="en-GB"/>
+        </w:rPr>
+      </w:pPr>
+    </w:p>
+    <w:p>
+      <w:pPr>
+        <w:spacing w:after="0"/>
+        <w:rPr>
+          <w:sz w:val="24"/>
+          <w:szCs w:val="24"/>
+          <w:lang w:val="en-GB"/>
+        </w:rPr>
+      </w:pPr>
+    </w:p>
+    <w:p>
+      <w:pPr>
+        <w:spacing w:after="0"/>
+        <w:rPr>
+          <w:sz w:val="24"/>
+          <w:szCs w:val="24"/>
+          <w:lang w:val="en-GB"/>
+        </w:rPr>
+      </w:pPr>
+    </w:p>
+    <w:p>
+      <w:pPr>
+        <w:spacing w:after="0"/>
+        <w:rPr>
+          <w:sz w:val="24"/>
+          <w:szCs w:val="24"/>
+          <w:lang w:val="en-GB"/>
+        </w:rPr>
+      </w:pPr>
+    </w:p>
+    <w:p>
+      <w:pPr>
+        <w:spacing w:after="0"/>
+        <w:rPr>
+          <w:sz w:val="24"/>
+          <w:szCs w:val="24"/>
+          <w:lang w:val="en-GB"/>
+        </w:rPr>
+      </w:pPr>
+    </w:p>
+    <w:p>
+      <w:pPr>
+        <w:spacing w:after="0"/>
+        <w:rPr>
+          <w:sz w:val="24"/>
+          <w:szCs w:val="24"/>
+          <w:lang w:val="en-GB"/>
+        </w:rPr>
+      </w:pPr>
+    </w:p>
+    <w:p>
+      <w:pPr>
+        <w:spacing w:after="0"/>
+        <w:rPr>
+          <w:sz w:val="24"/>
+          <w:szCs w:val="24"/>
+          <w:lang w:val="en-GB"/>
+        </w:rPr>
+      </w:pPr>
+    </w:p>
+    <w:p>
+      <w:pPr>
+        <w:spacing w:after="0"/>
+        <w:rPr>
+          <w:sz w:val="24"/>
+          <w:szCs w:val="24"/>
+          <w:lang w:val="en-GB"/>
+        </w:rPr>
+      </w:pPr>
+    </w:p>
+    <w:sdt>
+      <w:sdtPr>
+        <w:id w:val="-1629929528"/>
+        <w:docPartObj>
+          <w:docPartGallery w:val="Table of Contents"/>
+          <w:docPartUnique/>
+        </w:docPartObj>
+      </w:sdtPr>
+      <w:sdtEndPr>
+        <w:rPr>
+          <w:rFonts w:asciiTheme="minorHAnsi" w:eastAsiaTheme="minorHAnsi" w:hAnsiTheme="minorHAnsi" w:cstheme="minorBidi"/>
+          <w:b/>
+          <w:bCs/>
+          <w:color w:val="auto"/>
+          <w:kern w:val="2"/>
+          <w:sz w:val="22"/>
+          <w:szCs w:val="22"/>
+          <w:lang w:eastAsia="en-US"/>
+          <w14:ligatures w14:val="standardContextual"/>
+        </w:rPr>
+      </w:sdtEndPr>
+      <w:sdtContent>
+        <w:p>
+          <w:pPr>
+            <w:pStyle w:val="Titolosommario"/>
+            <w:spacing w:before="0"/>
+            <w:rPr>
+              <w:lang w:val="en-GB"/>
+            </w:rPr>
+          </w:pPr>
+        </w:p>
+        <w:p>
+          <w:pPr>
+            <w:pStyle w:val="Titolosommario"/>
+            <w:spacing w:after="200"/>
+            <w:rPr>
+              <w:lang w:val="en-GB"/>
+            </w:rPr>
+          </w:pPr>
+          <w:r>
+            <w:rPr>
+              <w:b/>
+              <w:bCs/>
+              <w:color w:val="000000" w:themeColor="text1"/>
+              <w:lang w:val="en-GB"/>
+            </w:rPr>
+            <w:t>Summary</w:t>
+          </w:r>
+        </w:p>
+        <w:p>
+          <w:pPr>
+            <w:pStyle w:val="Sommario1"/>
+            <w:tabs>
+              <w:tab w:val="right" w:leader="dot" w:pos="9628"/>
+            </w:tabs>
+            <w:rPr>
+              <w:rFonts w:eastAsiaTheme="minorEastAsia"/>
+              <w:noProof/>
+              <w:lang w:eastAsia="it-IT"/>
+            </w:rPr>
+          </w:pPr>
+          <w:r>
+            <w:fldChar w:fldCharType="begin"/>
+          </w:r>
+          <w:r>
+            <w:instrText xml:space="preserve"> TOC \o "1-3" \h \z \u </w:instrText>
+          </w:r>
+          <w:r>
+            <w:fldChar w:fldCharType="separate"/>
+          </w:r>
+          <w:hyperlink w:anchor="_Toc148019131" w:history="1">
+            <w:r>
+              <w:rPr>
+                <w:rStyle w:val="Collegamentoipertestuale"/>
+                <w:rFonts w:cstheme="minorHAnsi"/>
+                <w:b/>
+                <w:bCs/>
+                <w:noProof/>
+                <w:lang w:val="en-GB"/>
+              </w:rPr>
+              <w:t>1. Introduction to a website</w:t>
+            </w:r>
+            <w:r>
+              <w:rPr>
+                <w:noProof/>
+                <w:webHidden/>
+              </w:rPr>
+              <w:tab/>
+            </w:r>
+            <w:r>
+              <w:rPr>
+                <w:noProof/>
+                <w:webHidden/>
+              </w:rPr>
+              <w:fldChar w:fldCharType="begin"/>
+            </w:r>
+            <w:r>
+              <w:rPr>
+                <w:noProof/>
+                <w:webHidden/>
+              </w:rPr>
+              <w:instrText xml:space="preserve"> PAGEREF _Toc148019131 \h </w:instrText>
+            </w:r>
+            <w:r>
+              <w:rPr>
+                <w:noProof/>
+                <w:webHidden/>
+              </w:rPr>
+            </w:r>
+            <w:r>
+              <w:rPr>
+                <w:noProof/>
+                <w:webHidden/>
+              </w:rPr>
+              <w:fldChar w:fldCharType="separate"/>
+            </w:r>
+            <w:r>
+              <w:rPr>
+                <w:noProof/>
+                <w:webHidden/>
+              </w:rPr>
+              <w:t>3</w:t>
+            </w:r>
+            <w:r>
+              <w:rPr>
+                <w:noProof/>
+                <w:webHidden/>
+              </w:rPr>
+              <w:fldChar w:fldCharType="end"/>
+            </w:r>
+          </w:hyperlink>
+        </w:p>
+        <w:p>
+          <w:pPr>
+            <w:pStyle w:val="Sommario2"/>
+            <w:tabs>
+              <w:tab w:val="right" w:leader="dot" w:pos="9628"/>
+            </w:tabs>
+            <w:rPr>
+              <w:rFonts w:eastAsiaTheme="minorEastAsia"/>
+              <w:noProof/>
+              <w:lang w:eastAsia="it-IT"/>
+            </w:rPr>
+          </w:pPr>
+          <w:hyperlink w:anchor="_Toc148019132" w:history="1">
+            <w:r>
+              <w:rPr>
+                <w:rStyle w:val="Collegamentoipertestuale"/>
+                <w:rFonts w:cstheme="minorHAnsi"/>
+                <w:b/>
+                <w:bCs/>
+                <w:noProof/>
+                <w:lang w:val="en-GB"/>
+              </w:rPr>
+              <w:t>1.1 The problem of “time”</w:t>
+            </w:r>
+            <w:r>
+              <w:rPr>
+                <w:noProof/>
+                <w:webHidden/>
+              </w:rPr>
+              <w:tab/>
+            </w:r>
+            <w:r>
+              <w:rPr>
+                <w:noProof/>
+                <w:webHidden/>
+              </w:rPr>
+              <w:fldChar w:fldCharType="begin"/>
+            </w:r>
+            <w:r>
+              <w:rPr>
+                <w:noProof/>
+                <w:webHidden/>
+              </w:rPr>
+              <w:instrText xml:space="preserve"> PAGEREF _Toc148019132 \h </w:instrText>
+            </w:r>
+            <w:r>
+              <w:rPr>
+                <w:noProof/>
+                <w:webHidden/>
+              </w:rPr>
+            </w:r>
+            <w:r>
+              <w:rPr>
+                <w:noProof/>
+                <w:webHidden/>
+              </w:rPr>
+              <w:fldChar w:fldCharType="separate"/>
+            </w:r>
+            <w:r>
+              <w:rPr>
+                <w:noProof/>
+                <w:webHidden/>
+              </w:rPr>
+              <w:t>3</w:t>
+            </w:r>
+            <w:r>
+              <w:rPr>
+                <w:noProof/>
+                <w:webHidden/>
+              </w:rPr>
+              <w:fldChar w:fldCharType="end"/>
+            </w:r>
+          </w:hyperlink>
+        </w:p>
+        <w:p>
+          <w:pPr>
+            <w:pStyle w:val="Sommario2"/>
+            <w:tabs>
+              <w:tab w:val="right" w:leader="dot" w:pos="9628"/>
+            </w:tabs>
+            <w:rPr>
+              <w:rFonts w:eastAsiaTheme="minorEastAsia"/>
+              <w:noProof/>
+              <w:lang w:eastAsia="it-IT"/>
+            </w:rPr>
+          </w:pPr>
+          <w:hyperlink w:anchor="_Toc148019133" w:history="1">
+            <w:r>
+              <w:rPr>
+                <w:rStyle w:val="Collegamentoipertestuale"/>
+                <w:rFonts w:cstheme="minorHAnsi"/>
+                <w:b/>
+                <w:bCs/>
+                <w:noProof/>
+                <w:lang w:val="en-GB"/>
+              </w:rPr>
+              <w:t>1.2 The importance of structure</w:t>
+            </w:r>
+            <w:r>
+              <w:rPr>
+                <w:noProof/>
+                <w:webHidden/>
+              </w:rPr>
+              <w:tab/>
+            </w:r>
+            <w:r>
+              <w:rPr>
+                <w:noProof/>
+                <w:webHidden/>
+              </w:rPr>
+              <w:fldChar w:fldCharType="begin"/>
+            </w:r>
+            <w:r>
+              <w:rPr>
+                <w:noProof/>
+                <w:webHidden/>
+              </w:rPr>
+              <w:instrText xml:space="preserve"> PAGEREF _Toc148019133 \h </w:instrText>
+            </w:r>
+            <w:r>
+              <w:rPr>
+                <w:noProof/>
+                <w:webHidden/>
+              </w:rPr>
+            </w:r>
+            <w:r>
+              <w:rPr>
+                <w:noProof/>
+                <w:webHidden/>
+              </w:rPr>
+              <w:fldChar w:fldCharType="separate"/>
+            </w:r>
+            <w:r>
+              <w:rPr>
+                <w:noProof/>
+                <w:webHidden/>
+              </w:rPr>
+              <w:t>6</w:t>
+            </w:r>
+            <w:r>
+              <w:rPr>
+                <w:noProof/>
+                <w:webHidden/>
+              </w:rPr>
+              <w:fldChar w:fldCharType="end"/>
+            </w:r>
+          </w:hyperlink>
+        </w:p>
+        <w:p>
+          <w:r>
+            <w:rPr>
+              <w:b/>
+              <w:bCs/>
+            </w:rPr>
+            <w:fldChar w:fldCharType="end"/>
+          </w:r>
+        </w:p>
+      </w:sdtContent>
+    </w:sdt>
+    <w:p>
+      <w:pPr>
+        <w:spacing w:after="0"/>
+        <w:rPr>
+          <w:sz w:val="24"/>
+          <w:szCs w:val="24"/>
+          <w:lang w:val="en-GB"/>
+        </w:rPr>
+      </w:pPr>
+    </w:p>
+    <w:p>
+      <w:pPr>
+        <w:spacing w:after="0"/>
+        <w:rPr>
+          <w:sz w:val="24"/>
+          <w:szCs w:val="24"/>
+          <w:lang w:val="en-GB"/>
+        </w:rPr>
+      </w:pPr>
+    </w:p>
+    <w:p>
+      <w:pPr>
+        <w:spacing w:after="0"/>
+        <w:rPr>
+          <w:sz w:val="24"/>
+          <w:szCs w:val="24"/>
+          <w:lang w:val="en-GB"/>
+        </w:rPr>
+      </w:pPr>
+    </w:p>
+    <w:p>
+      <w:pPr>
+        <w:spacing w:after="0"/>
+        <w:rPr>
+          <w:sz w:val="24"/>
+          <w:szCs w:val="24"/>
+          <w:lang w:val="en-GB"/>
+        </w:rPr>
+      </w:pPr>
+    </w:p>
+    <w:p>
+      <w:pPr>
+        <w:spacing w:after="0"/>
+        <w:rPr>
+          <w:sz w:val="24"/>
+          <w:szCs w:val="24"/>
+          <w:lang w:val="en-GB"/>
+        </w:rPr>
+      </w:pPr>
+    </w:p>
+    <w:p>
+      <w:pPr>
+        <w:spacing w:after="0"/>
+        <w:rPr>
+          <w:sz w:val="24"/>
+          <w:szCs w:val="24"/>
+          <w:lang w:val="en-GB"/>
+        </w:rPr>
+      </w:pPr>
+    </w:p>
+    <w:p>
+      <w:pPr>
+        <w:spacing w:after="0"/>
+        <w:rPr>
+          <w:sz w:val="24"/>
+          <w:szCs w:val="24"/>
+          <w:lang w:val="en-GB"/>
+        </w:rPr>
+      </w:pPr>
+    </w:p>
+    <w:p>
+      <w:pPr>
+        <w:spacing w:after="0"/>
+        <w:rPr>
+          <w:sz w:val="24"/>
+          <w:szCs w:val="24"/>
+          <w:lang w:val="en-GB"/>
+        </w:rPr>
+      </w:pPr>
+    </w:p>
+    <w:p>
+      <w:pPr>
+        <w:spacing w:after="0"/>
+        <w:rPr>
+          <w:sz w:val="24"/>
+          <w:szCs w:val="24"/>
+          <w:lang w:val="en-GB"/>
+        </w:rPr>
+      </w:pPr>
+    </w:p>
+    <w:p>
+      <w:pPr>
+        <w:spacing w:after="0"/>
+        <w:rPr>
+          <w:sz w:val="24"/>
+          <w:szCs w:val="24"/>
+          <w:lang w:val="en-GB"/>
+        </w:rPr>
+      </w:pPr>
+    </w:p>
+    <w:p>
+      <w:pPr>
+        <w:spacing w:after="0"/>
+        <w:rPr>
+          <w:sz w:val="24"/>
+          <w:szCs w:val="24"/>
+          <w:lang w:val="en-GB"/>
+        </w:rPr>
+      </w:pPr>
+    </w:p>
+    <w:p>
+      <w:pPr>
+        <w:spacing w:after="0"/>
+        <w:rPr>
+          <w:sz w:val="24"/>
+          <w:szCs w:val="24"/>
+          <w:lang w:val="en-GB"/>
+        </w:rPr>
+      </w:pPr>
+    </w:p>
+    <w:p>
+      <w:pPr>
+        <w:spacing w:after="0"/>
+        <w:rPr>
+          <w:sz w:val="24"/>
+          <w:szCs w:val="24"/>
+          <w:lang w:val="en-GB"/>
+        </w:rPr>
+      </w:pPr>
+    </w:p>
+    <w:p>
+      <w:pPr>
+        <w:spacing w:after="0"/>
+        <w:rPr>
+          <w:sz w:val="24"/>
+          <w:szCs w:val="24"/>
+          <w:lang w:val="en-GB"/>
+        </w:rPr>
+      </w:pPr>
+    </w:p>
+    <w:p>
+      <w:pPr>
+        <w:spacing w:after="0"/>
+        <w:rPr>
+          <w:sz w:val="24"/>
+          <w:szCs w:val="24"/>
+          <w:lang w:val="en-GB"/>
+        </w:rPr>
+      </w:pPr>
+    </w:p>
+    <w:p>
+      <w:pPr>
+        <w:spacing w:after="0"/>
+        <w:rPr>
+          <w:sz w:val="24"/>
+          <w:szCs w:val="24"/>
+          <w:lang w:val="en-GB"/>
+        </w:rPr>
+      </w:pPr>
+    </w:p>
+    <w:p>
+      <w:pPr>
+        <w:spacing w:after="0"/>
+        <w:rPr>
+          <w:sz w:val="24"/>
+          <w:szCs w:val="24"/>
+          <w:lang w:val="en-GB"/>
+        </w:rPr>
+      </w:pPr>
+    </w:p>
+    <w:p>
+      <w:pPr>
+        <w:spacing w:after="0"/>
+        <w:rPr>
+          <w:sz w:val="24"/>
+          <w:szCs w:val="24"/>
+          <w:lang w:val="en-GB"/>
+        </w:rPr>
+      </w:pPr>
+    </w:p>
+    <w:p>
+      <w:pPr>
+        <w:spacing w:after="0"/>
+        <w:rPr>
+          <w:sz w:val="24"/>
+          <w:szCs w:val="24"/>
+          <w:lang w:val="en-GB"/>
+        </w:rPr>
+      </w:pPr>
+    </w:p>
+    <w:p>
+      <w:pPr>
+        <w:spacing w:after="0"/>
+        <w:rPr>
+          <w:sz w:val="24"/>
+          <w:szCs w:val="24"/>
+          <w:lang w:val="en-GB"/>
+        </w:rPr>
+      </w:pPr>
+    </w:p>
+    <w:p>
+      <w:pPr>
+        <w:spacing w:after="0"/>
+        <w:rPr>
+          <w:sz w:val="24"/>
+          <w:szCs w:val="24"/>
+          <w:lang w:val="en-GB"/>
+        </w:rPr>
+      </w:pPr>
+    </w:p>
+    <w:p>
+      <w:pPr>
+        <w:spacing w:after="0"/>
+        <w:rPr>
+          <w:sz w:val="24"/>
+          <w:szCs w:val="24"/>
+          <w:lang w:val="en-GB"/>
+        </w:rPr>
+      </w:pPr>
+    </w:p>
+    <w:p>
+      <w:pPr>
+        <w:spacing w:after="0"/>
+        <w:rPr>
+          <w:sz w:val="24"/>
+          <w:szCs w:val="24"/>
+          <w:lang w:val="en-GB"/>
+        </w:rPr>
+      </w:pPr>
+    </w:p>
+    <w:p>
+      <w:pPr>
+        <w:spacing w:after="0"/>
+        <w:rPr>
+          <w:sz w:val="24"/>
+          <w:szCs w:val="24"/>
+          <w:lang w:val="en-GB"/>
+        </w:rPr>
+      </w:pPr>
+    </w:p>
+    <w:p>
+      <w:pPr>
+        <w:spacing w:after="0"/>
+        <w:rPr>
+          <w:sz w:val="24"/>
+          <w:szCs w:val="24"/>
+          <w:lang w:val="en-GB"/>
+        </w:rPr>
+      </w:pPr>
+    </w:p>
+    <w:p>
+      <w:pPr>
+        <w:spacing w:after="0"/>
+        <w:rPr>
+          <w:sz w:val="24"/>
+          <w:szCs w:val="24"/>
+          <w:lang w:val="en-GB"/>
+        </w:rPr>
+      </w:pPr>
+    </w:p>
+    <w:p>
+      <w:pPr>
+        <w:spacing w:after="0"/>
+        <w:rPr>
+          <w:sz w:val="24"/>
+          <w:szCs w:val="24"/>
+          <w:lang w:val="en-GB"/>
+        </w:rPr>
+      </w:pPr>
+    </w:p>
+    <w:p>
+      <w:pPr>
+        <w:spacing w:after="0"/>
+        <w:rPr>
+          <w:sz w:val="24"/>
+          <w:szCs w:val="24"/>
+          <w:lang w:val="en-GB"/>
+        </w:rPr>
+      </w:pPr>
+    </w:p>
+    <w:p>
+      <w:pPr>
+        <w:spacing w:after="0"/>
+        <w:rPr>
+          <w:sz w:val="24"/>
+          <w:szCs w:val="24"/>
+          <w:lang w:val="en-GB"/>
+        </w:rPr>
+      </w:pPr>
+    </w:p>
+    <w:p>
+      <w:pPr>
+        <w:spacing w:after="0"/>
+        <w:rPr>
+          <w:sz w:val="24"/>
+          <w:szCs w:val="24"/>
+          <w:lang w:val="en-GB"/>
+        </w:rPr>
+      </w:pPr>
+    </w:p>
+    <w:p>
+      <w:pPr>
+        <w:spacing w:after="0"/>
+        <w:rPr>
+          <w:sz w:val="24"/>
+          <w:szCs w:val="24"/>
+          <w:lang w:val="en-GB"/>
+        </w:rPr>
+      </w:pPr>
+    </w:p>
+    <w:p>
+      <w:pPr>
+        <w:spacing w:after="0"/>
+        <w:rPr>
+          <w:sz w:val="24"/>
+          <w:szCs w:val="24"/>
+          <w:lang w:val="en-GB"/>
+        </w:rPr>
+      </w:pPr>
+    </w:p>
+    <w:p>
+      <w:pPr>
+        <w:spacing w:after="0"/>
+        <w:rPr>
+          <w:sz w:val="24"/>
+          <w:szCs w:val="24"/>
+          <w:lang w:val="en-GB"/>
+        </w:rPr>
+      </w:pPr>
+    </w:p>
+    <w:p>
+      <w:pPr>
+        <w:spacing w:after="0"/>
+        <w:rPr>
+          <w:sz w:val="24"/>
+          <w:szCs w:val="24"/>
+          <w:lang w:val="en-GB"/>
+        </w:rPr>
+      </w:pPr>
+    </w:p>
+    <w:p>
+      <w:pPr>
+        <w:spacing w:after="0"/>
+        <w:rPr>
+          <w:sz w:val="24"/>
+          <w:szCs w:val="24"/>
+          <w:lang w:val="en-GB"/>
+        </w:rPr>
+      </w:pPr>
+    </w:p>
+    <w:p>
+      <w:pPr>
+        <w:pStyle w:val="Titolo1"/>
+        <w:spacing w:after="200"/>
+        <w:rPr>
+          <w:rFonts w:asciiTheme="minorHAnsi" w:hAnsiTheme="minorHAnsi" w:cstheme="minorHAnsi"/>
+          <w:b/>
+          <w:bCs/>
+          <w:color w:val="auto"/>
+          <w:lang w:val="en-GB"/>
+        </w:rPr>
+      </w:pPr>
+      <w:bookmarkStart w:id="0" w:name="_Toc148019131"/>
+      <w:r>
+        <w:rPr>
+          <w:rFonts w:asciiTheme="minorHAnsi" w:hAnsiTheme="minorHAnsi" w:cstheme="minorHAnsi"/>
+          <w:b/>
+          <w:bCs/>
+          <w:color w:val="auto"/>
+          <w:lang w:val="en-GB"/>
+        </w:rPr>
+        <w:lastRenderedPageBreak/>
+        <w:t xml:space="preserve">1. </w:t>
+      </w:r>
+      <w:r>
+        <w:rPr>
+          <w:rFonts w:asciiTheme="minorHAnsi" w:hAnsiTheme="minorHAnsi" w:cstheme="minorHAnsi"/>
+          <w:b/>
+          <w:bCs/>
+          <w:color w:val="auto"/>
+          <w:lang w:val="en-GB"/>
+        </w:rPr>
+        <w:t xml:space="preserve">Introduction </w:t>
+      </w:r>
+      <w:r>
+        <w:rPr>
+          <w:rFonts w:asciiTheme="minorHAnsi" w:hAnsiTheme="minorHAnsi" w:cstheme="minorHAnsi"/>
+          <w:b/>
+          <w:bCs/>
+          <w:color w:val="auto"/>
+          <w:lang w:val="en-GB"/>
+        </w:rPr>
+        <w:t xml:space="preserve">to </w:t>
+      </w:r>
+      <w:r>
+        <w:rPr>
+          <w:rFonts w:asciiTheme="minorHAnsi" w:hAnsiTheme="minorHAnsi" w:cstheme="minorHAnsi"/>
+          <w:b/>
+          <w:bCs/>
+          <w:color w:val="auto"/>
+          <w:lang w:val="en-GB"/>
+        </w:rPr>
+        <w:t>a website</w:t>
+      </w:r>
+      <w:bookmarkEnd w:id="0"/>
+    </w:p>
+    <w:p>
+      <w:pPr>
+        <w:pStyle w:val="Titolo2"/>
+        <w:spacing w:after="200"/>
+        <w:rPr>
+          <w:rFonts w:asciiTheme="minorHAnsi" w:hAnsiTheme="minorHAnsi" w:cstheme="minorHAnsi"/>
+          <w:b/>
+          <w:bCs/>
+          <w:color w:val="auto"/>
+          <w:sz w:val="28"/>
+          <w:szCs w:val="28"/>
+          <w:lang w:val="en-GB"/>
+        </w:rPr>
+      </w:pPr>
+      <w:bookmarkStart w:id="1" w:name="_Toc148019132"/>
+      <w:r>
+        <w:rPr>
+          <w:rFonts w:asciiTheme="minorHAnsi" w:hAnsiTheme="minorHAnsi" w:cstheme="minorHAnsi"/>
+          <w:b/>
+          <w:bCs/>
+          <w:color w:val="auto"/>
+          <w:sz w:val="28"/>
+          <w:szCs w:val="28"/>
+          <w:lang w:val="en-GB"/>
+        </w:rPr>
+        <w:t>1.1 The problem of “time”</w:t>
+      </w:r>
+      <w:bookmarkEnd w:id="1"/>
+    </w:p>
+    <w:p>
+      <w:pPr>
+        <w:spacing w:after="0"/>
+        <w:rPr>
+          <w:sz w:val="24"/>
+          <w:szCs w:val="24"/>
+          <w:lang w:val="en-GB"/>
+        </w:rPr>
+      </w:pPr>
+      <w:r>
+        <w:rPr>
+          <w:sz w:val="24"/>
+          <w:szCs w:val="24"/>
+          <w:lang w:val="en-GB"/>
+        </w:rPr>
+        <w:t xml:space="preserve">There’s a parallelism between a website and a shop. In </w:t>
+      </w:r>
+      <w:r>
+        <w:rPr>
+          <w:sz w:val="24"/>
+          <w:szCs w:val="24"/>
+          <w:lang w:val="en-GB"/>
+        </w:rPr>
+        <w:t>both</w:t>
+      </w:r>
+      <w:r>
+        <w:rPr>
+          <w:sz w:val="24"/>
+          <w:szCs w:val="24"/>
+          <w:lang w:val="en-GB"/>
+        </w:rPr>
+        <w:t xml:space="preserve"> there’s a window</w:t>
+      </w:r>
+      <w:r>
+        <w:rPr>
+          <w:sz w:val="24"/>
+          <w:szCs w:val="24"/>
+          <w:lang w:val="en-GB"/>
+        </w:rPr>
+        <w:t xml:space="preserve"> (hom</w:t>
+      </w:r>
+      <w:r>
+        <w:rPr>
+          <w:sz w:val="24"/>
+          <w:szCs w:val="24"/>
+          <w:lang w:val="en-GB"/>
+        </w:rPr>
+        <w:t>e</w:t>
+      </w:r>
+      <w:r>
+        <w:rPr>
+          <w:sz w:val="24"/>
+          <w:szCs w:val="24"/>
+          <w:lang w:val="en-GB"/>
+        </w:rPr>
+        <w:t>page)</w:t>
+      </w:r>
+      <w:r>
+        <w:rPr>
+          <w:sz w:val="24"/>
+          <w:szCs w:val="24"/>
+          <w:lang w:val="en-GB"/>
+        </w:rPr>
+        <w:t xml:space="preserve"> that shows what the website/shop contains/sells. </w:t>
+      </w:r>
+    </w:p>
+    <w:p>
+      <w:pPr>
+        <w:spacing w:after="0"/>
+        <w:rPr>
+          <w:sz w:val="24"/>
+          <w:szCs w:val="24"/>
+          <w:lang w:val="en-GB"/>
+        </w:rPr>
+      </w:pPr>
+      <w:r>
+        <w:rPr>
+          <w:color w:val="FF0000"/>
+          <w:sz w:val="24"/>
+          <w:szCs w:val="24"/>
+          <w:lang w:val="en-GB"/>
+        </w:rPr>
+        <w:t>What do the people expect from a homepage?</w:t>
+      </w:r>
+      <w:r>
+        <w:rPr>
+          <w:sz w:val="24"/>
+          <w:szCs w:val="24"/>
+          <w:lang w:val="en-GB"/>
+        </w:rPr>
+        <w:t xml:space="preserve"> Many things, but the most important is the </w:t>
+      </w:r>
+      <w:r>
+        <w:rPr>
+          <w:b/>
+          <w:bCs/>
+          <w:sz w:val="24"/>
+          <w:szCs w:val="24"/>
+          <w:lang w:val="en-GB"/>
+        </w:rPr>
+        <w:t>information</w:t>
+      </w:r>
+      <w:r>
+        <w:rPr>
+          <w:sz w:val="24"/>
+          <w:szCs w:val="24"/>
+          <w:lang w:val="en-GB"/>
+        </w:rPr>
+        <w:t>.</w:t>
+      </w:r>
+      <w:r>
+        <w:rPr>
+          <w:sz w:val="24"/>
+          <w:szCs w:val="24"/>
+          <w:lang w:val="en-GB"/>
+        </w:rPr>
+        <w:t xml:space="preserve"> </w:t>
+      </w:r>
+      <w:r>
+        <w:rPr>
+          <w:sz w:val="24"/>
+          <w:szCs w:val="24"/>
+          <w:lang w:val="en-GB"/>
+        </w:rPr>
+        <w:t xml:space="preserve">The problem of information synthesis has not invented with web pages … it’s a problem common in </w:t>
+      </w:r>
+      <w:r>
+        <w:rPr>
+          <w:i/>
+          <w:iCs/>
+          <w:sz w:val="24"/>
+          <w:szCs w:val="24"/>
+          <w:lang w:val="en-GB"/>
+        </w:rPr>
         <w:t>information communication</w:t>
       </w:r>
       <w:r>
@@ -261,6 +1331,8 @@
       <w:pPr>
         <w:spacing w:after="0"/>
         <w:rPr>
+          <w:b/>
+          <w:bCs/>
           <w:sz w:val="24"/>
           <w:szCs w:val="24"/>
           <w:lang w:val="en-GB"/>
@@ -305,6 +1377,32 @@
           <w:lang w:val="en-GB"/>
         </w:rPr>
         <w:t>homepage:</w:t>
+      </w:r>
+      <w:r>
+        <w:rPr>
+          <w:sz w:val="24"/>
+          <w:szCs w:val="24"/>
+          <w:lang w:val="en-GB"/>
+        </w:rPr>
+        <w:t xml:space="preserve"> </w:t>
+      </w:r>
+      <w:r>
+        <w:rPr>
+          <w:b/>
+          <w:bCs/>
+          <w:sz w:val="24"/>
+          <w:szCs w:val="24"/>
+          <w:lang w:val="en-GB"/>
+        </w:rPr>
+        <w:t>informative axes</w:t>
+      </w:r>
+      <w:r>
+        <w:rPr>
+          <w:sz w:val="24"/>
+          <w:szCs w:val="24"/>
+          <w:lang w:val="en-GB"/>
+        </w:rPr>
+        <w:t>:</w:t>
       </w:r>
     </w:p>
     <w:p>
@@ -1476,7 +2574,7 @@
                     <pic:cNvPicPr/>
                   </pic:nvPicPr>
                   <pic:blipFill>
-                    <a:blip r:embed="rId6"/>
+                    <a:blip r:embed="rId9"/>
                     <a:stretch>
                       <a:fillRect/>
                     </a:stretch>
@@ -1582,7 +2680,7 @@
                     <pic:cNvPicPr/>
                   </pic:nvPicPr>
                   <pic:blipFill>
-                    <a:blip r:embed="rId7"/>
+                    <a:blip r:embed="rId10"/>
                     <a:stretch>
                       <a:fillRect/>
                     </a:stretch>
@@ -1612,11 +2710,281 @@
           <w:lang w:val="en-GB"/>
         </w:rPr>
       </w:pPr>
+      <w:r>
+        <w:rPr>
+          <w:b/>
+          <w:bCs/>
+          <w:sz w:val="24"/>
+          <w:szCs w:val="24"/>
+          <w:lang w:val="en-GB"/>
+        </w:rPr>
+        <w:lastRenderedPageBreak/>
+        <w:t xml:space="preserve">And after the home page? </w:t>
+      </w:r>
+      <w:r>
+        <w:rPr>
+          <w:sz w:val="24"/>
+          <w:szCs w:val="24"/>
+          <w:lang w:val="en-GB"/>
+        </w:rPr>
+        <w:t xml:space="preserve">If we have success the user </w:t>
+      </w:r>
+      <w:r>
+        <w:rPr>
+          <w:sz w:val="24"/>
+          <w:szCs w:val="24"/>
+          <w:lang w:val="en-GB"/>
+        </w:rPr>
+        <w:t>goes</w:t>
+      </w:r>
+      <w:r>
+        <w:rPr>
+          <w:sz w:val="24"/>
+          <w:szCs w:val="24"/>
+          <w:lang w:val="en-GB"/>
+        </w:rPr>
+        <w:t xml:space="preserve"> on to the other pages of the site so we cannot put everything into the homepage. </w:t>
+      </w:r>
     </w:p>
     <w:p>
       <w:pPr>
         <w:spacing w:after="60"/>
-        <w:jc w:val="center"/>
+        <w:rPr>
+          <w:sz w:val="24"/>
+          <w:szCs w:val="24"/>
+          <w:lang w:val="en-GB"/>
+        </w:rPr>
+      </w:pPr>
+    </w:p>
+    <w:p>
+      <w:pPr>
+        <w:spacing w:after="0"/>
+        <w:rPr>
+          <w:sz w:val="24"/>
+          <w:szCs w:val="24"/>
+          <w:lang w:val="en-GB"/>
+        </w:rPr>
+      </w:pPr>
+      <w:r>
+        <w:rPr>
+          <w:b/>
+          <w:bCs/>
+          <w:sz w:val="24"/>
+          <w:szCs w:val="24"/>
+          <w:lang w:val="en-GB"/>
+        </w:rPr>
+        <w:t>What must we care about in the other pages?</w:t>
+      </w:r>
+      <w:r>
+        <w:rPr>
+          <w:sz w:val="24"/>
+          <w:szCs w:val="24"/>
+          <w:lang w:val="en-GB"/>
+        </w:rPr>
+        <w:t xml:space="preserve"> Same thing of the homepage? NO, the user already know</w:t>
+      </w:r>
+      <w:r>
+        <w:rPr>
+          <w:sz w:val="24"/>
+          <w:szCs w:val="24"/>
+          <w:lang w:val="en-GB"/>
+        </w:rPr>
+        <w:t>s</w:t>
+      </w:r>
+      <w:r>
+        <w:rPr>
+          <w:sz w:val="24"/>
+          <w:szCs w:val="24"/>
+          <w:lang w:val="en-GB"/>
+        </w:rPr>
+        <w:t xml:space="preserve"> where he is, so no need anymore for all the WHERE, WHO, WHY, WHAT, WHEN, HOW axes.</w:t>
+      </w:r>
+    </w:p>
+    <w:p>
+      <w:pPr>
+        <w:spacing w:after="0"/>
+        <w:rPr>
+          <w:sz w:val="24"/>
+          <w:szCs w:val="24"/>
+          <w:lang w:val="en-GB"/>
+        </w:rPr>
+      </w:pPr>
+    </w:p>
+    <w:p>
+      <w:pPr>
+        <w:spacing w:after="0"/>
+        <w:rPr>
+          <w:sz w:val="24"/>
+          <w:szCs w:val="24"/>
+          <w:lang w:val="en-GB"/>
+        </w:rPr>
+      </w:pPr>
+      <w:r>
+        <w:rPr>
+          <w:sz w:val="24"/>
+          <w:szCs w:val="24"/>
+          <w:lang w:val="en-GB"/>
+        </w:rPr>
+        <w:t xml:space="preserve">Once we attracted someone inside our site, we have the </w:t>
+      </w:r>
+      <w:r>
+        <w:rPr>
+          <w:sz w:val="24"/>
+          <w:szCs w:val="24"/>
+          <w:lang w:val="en-GB"/>
+        </w:rPr>
+        <w:t>advantage that typically they are less likely to go away</w:t>
+      </w:r>
+      <w:r>
+        <w:rPr>
+          <w:sz w:val="24"/>
+          <w:szCs w:val="24"/>
+          <w:lang w:val="en-GB"/>
+        </w:rPr>
+        <w:t>.</w:t>
+      </w:r>
+      <w:r>
+        <w:rPr>
+          <w:sz w:val="24"/>
+          <w:szCs w:val="24"/>
+          <w:lang w:val="en-GB"/>
+        </w:rPr>
+        <w:t xml:space="preserve"> On average, </w:t>
+      </w:r>
+      <w:r>
+        <w:rPr>
+          <w:b/>
+          <w:bCs/>
+          <w:sz w:val="24"/>
+          <w:szCs w:val="24"/>
+          <w:lang w:val="en-GB"/>
+        </w:rPr>
+        <w:t>the returning user stays more time</w:t>
+      </w:r>
+      <w:r>
+        <w:rPr>
+          <w:sz w:val="24"/>
+          <w:szCs w:val="24"/>
+          <w:lang w:val="en-GB"/>
+        </w:rPr>
+        <w:t xml:space="preserve">. </w:t>
+      </w:r>
+      <w:r>
+        <w:rPr>
+          <w:sz w:val="24"/>
+          <w:szCs w:val="24"/>
+          <w:lang w:val="en-GB"/>
+        </w:rPr>
+        <w:t xml:space="preserve">From the 31 seconds of the homepage, we pass to </w:t>
+      </w:r>
+      <w:r>
+        <w:rPr>
+          <w:b/>
+          <w:bCs/>
+          <w:sz w:val="24"/>
+          <w:szCs w:val="24"/>
+          <w:lang w:val="en-GB"/>
+        </w:rPr>
+        <w:t>53 seconds</w:t>
+      </w:r>
+      <w:r>
+        <w:rPr>
+          <w:sz w:val="24"/>
+          <w:szCs w:val="24"/>
+          <w:lang w:val="en-GB"/>
+        </w:rPr>
+        <w:t xml:space="preserve">! That’s because the user entered in the shop/site, he looks at the window/homepage and now he’s inside. </w:t>
+      </w:r>
+    </w:p>
+    <w:p>
+      <w:pPr>
+        <w:spacing w:after="0"/>
+        <w:rPr>
+          <w:sz w:val="24"/>
+          <w:szCs w:val="24"/>
+          <w:lang w:val="en-GB"/>
+        </w:rPr>
+      </w:pPr>
+    </w:p>
+    <w:p>
+      <w:pPr>
+        <w:spacing w:after="0"/>
+        <w:rPr>
+          <w:sz w:val="24"/>
+          <w:szCs w:val="24"/>
+          <w:lang w:val="en-GB"/>
+        </w:rPr>
+      </w:pPr>
+      <w:r>
+        <w:rPr>
+          <w:sz w:val="24"/>
+          <w:szCs w:val="24"/>
+          <w:lang w:val="en-GB"/>
+        </w:rPr>
+        <w:t xml:space="preserve">This additional time allows us to add information, so having pages that are more specific than the homepage. </w:t>
+      </w:r>
+      <w:r>
+        <w:rPr>
+          <w:sz w:val="24"/>
+          <w:szCs w:val="24"/>
+          <w:lang w:val="en-GB"/>
+        </w:rPr>
+        <w:t xml:space="preserve">But always remember to pay attention, and don’t </w:t>
+      </w:r>
+      <w:r>
+        <w:rPr>
+          <w:sz w:val="24"/>
+          <w:szCs w:val="24"/>
+          <w:lang w:val="en-GB"/>
+        </w:rPr>
+        <w:t>exaggerate:</w:t>
+      </w:r>
+      <w:r>
+        <w:rPr>
+          <w:sz w:val="24"/>
+          <w:szCs w:val="24"/>
+          <w:lang w:val="en-GB"/>
+        </w:rPr>
+        <w:t xml:space="preserve"> there are always the max limits on text </w:t>
+      </w:r>
+      <w:r>
+        <w:rPr>
+          <w:sz w:val="24"/>
+          <w:szCs w:val="24"/>
+          <w:lang w:val="en-GB"/>
+        </w:rPr>
+        <w:sym w:font="Wingdings" w:char="F0E8"/>
+      </w:r>
+      <w:r>
+        <w:rPr>
+          <w:sz w:val="24"/>
+          <w:szCs w:val="24"/>
+          <w:lang w:val="en-GB"/>
+        </w:rPr>
+        <w:t xml:space="preserve"> 53 seconds corresponding to </w:t>
+      </w:r>
+      <w:r>
+        <w:rPr>
+          <w:b/>
+          <w:bCs/>
+          <w:sz w:val="24"/>
+          <w:szCs w:val="24"/>
+          <w:lang w:val="en-GB"/>
+        </w:rPr>
+        <w:t>159 words</w:t>
+      </w:r>
+      <w:r>
+        <w:rPr>
+          <w:sz w:val="24"/>
+          <w:szCs w:val="24"/>
+          <w:lang w:val="en-GB"/>
+        </w:rPr>
+        <w:t xml:space="preserve">. </w:t>
+      </w:r>
+    </w:p>
+    <w:p>
+      <w:pPr>
+        <w:spacing w:after="0"/>
         <w:rPr>
           <w:sz w:val="24"/>
           <w:szCs w:val="24"/>
@@ -1633,15 +3001,2485 @@
           <w:lang w:val="en-GB"/>
         </w:rPr>
       </w:pPr>
+      <w:r>
+        <w:rPr>
+          <w:sz w:val="24"/>
+          <w:szCs w:val="24"/>
+          <w:lang w:val="en-GB"/>
+        </w:rPr>
+        <w:t>F</w:t>
+      </w:r>
+      <w:r>
+        <w:rPr>
+          <w:sz w:val="24"/>
+          <w:szCs w:val="24"/>
+          <w:lang w:val="en-GB"/>
+        </w:rPr>
+        <w:t xml:space="preserve">or instance, that’s the old version of the Apple website, the red box contains the 159 words (53 seconds) that the user read and then the time is over! User doesn’t know the advantages of the new iPod because that information is much later in the text.   </w:t>
+      </w:r>
+    </w:p>
+    <w:p>
+      <w:pPr>
+        <w:spacing w:after="60"/>
+        <w:rPr>
+          <w:sz w:val="24"/>
+          <w:szCs w:val="24"/>
+          <w:lang w:val="en-GB"/>
+        </w:rPr>
+      </w:pPr>
+      <w:r>
+        <w:rPr>
+          <w:sz w:val="24"/>
+          <w:szCs w:val="24"/>
+          <w:lang w:val="en-GB"/>
+        </w:rPr>
+        <w:drawing>
+          <wp:anchor distT="0" distB="0" distL="114300" distR="114300" simplePos="0" relativeHeight="251658240" behindDoc="0" locked="0" layoutInCell="1" allowOverlap="1" wp14:anchorId="3754BC1A" wp14:editId="10A89FB0">
+            <wp:simplePos x="0" y="0"/>
+            <wp:positionH relativeFrom="margin">
+              <wp:align>left</wp:align>
+            </wp:positionH>
+            <wp:positionV relativeFrom="paragraph">
+              <wp:posOffset>241300</wp:posOffset>
+            </wp:positionV>
+            <wp:extent cx="1530350" cy="2919095"/>
+            <wp:effectExtent l="0" t="0" r="0" b="0"/>
+            <wp:wrapSquare wrapText="bothSides"/>
+            <wp:docPr id="733936259" name="Immagine 1" descr="Immagine che contiene testo, schermata, Sito Web, Pagina Web&#10;&#10;Descrizione generata automaticamente"/>
+            <wp:cNvGraphicFramePr>
+              <a:graphicFrameLocks xmlns:a="http://schemas.openxmlformats.org/drawingml/2006/main" noChangeAspect="1"/>
+            </wp:cNvGraphicFramePr>
+            <a:graphic xmlns:a="http://schemas.openxmlformats.org/drawingml/2006/main">
+              <a:graphicData uri="http://schemas.openxmlformats.org/drawingml/2006/picture">
+                <pic:pic xmlns:pic="http://schemas.openxmlformats.org/drawingml/2006/picture">
+                  <pic:nvPicPr>
+                    <pic:cNvPr id="733936259" name="Immagine 1" descr="Immagine che contiene testo, schermata, Sito Web, Pagina Web&#10;&#10;Descrizione generata automaticamente"/>
+                    <pic:cNvPicPr/>
+                  </pic:nvPicPr>
+                  <pic:blipFill>
+                    <a:blip r:embed="rId11" cstate="print">
+                      <a:extLst>
+                        <a:ext uri="{28A0092B-C50C-407E-A947-70E740481C1C}">
+                          <a14:useLocalDpi xmlns:a14="http://schemas.microsoft.com/office/drawing/2010/main" val="0"/>
+                        </a:ext>
+                      </a:extLst>
+                    </a:blip>
+                    <a:stretch>
+                      <a:fillRect/>
+                    </a:stretch>
+                  </pic:blipFill>
+                  <pic:spPr>
+                    <a:xfrm>
+                      <a:off x="0" y="0"/>
+                      <a:ext cx="1530350" cy="2919095"/>
+                    </a:xfrm>
+                    <a:prstGeom prst="rect">
+                      <a:avLst/>
+                    </a:prstGeom>
+                  </pic:spPr>
+                </pic:pic>
+              </a:graphicData>
+            </a:graphic>
+            <wp14:sizeRelH relativeFrom="margin">
+              <wp14:pctWidth>0</wp14:pctWidth>
+            </wp14:sizeRelH>
+            <wp14:sizeRelV relativeFrom="margin">
+              <wp14:pctHeight>0</wp14:pctHeight>
+            </wp14:sizeRelV>
+          </wp:anchor>
+        </w:drawing>
+      </w:r>
+      <w:r>
+        <w:rPr>
+          <w:sz w:val="24"/>
+          <w:szCs w:val="24"/>
+          <w:lang w:val="en-GB"/>
+        </w:rPr>
+        <w:t xml:space="preserve"> </w:t>
+      </w:r>
+    </w:p>
+    <w:p>
+      <w:pPr>
+        <w:spacing w:after="60"/>
+        <w:rPr>
+          <w:sz w:val="24"/>
+          <w:szCs w:val="24"/>
+          <w:lang w:val="en-GB"/>
+        </w:rPr>
+      </w:pPr>
+      <w:r>
+        <w:rPr>
+          <w:sz w:val="24"/>
+          <w:szCs w:val="24"/>
+          <w:lang w:val="en-GB"/>
+        </w:rPr>
+        <w:drawing>
+          <wp:anchor distT="0" distB="0" distL="114300" distR="114300" simplePos="0" relativeHeight="251659264" behindDoc="0" locked="0" layoutInCell="1" allowOverlap="1" wp14:anchorId="4C7092E1" wp14:editId="4CA87C95">
+            <wp:simplePos x="0" y="0"/>
+            <wp:positionH relativeFrom="column">
+              <wp:posOffset>3921183</wp:posOffset>
+            </wp:positionH>
+            <wp:positionV relativeFrom="paragraph">
+              <wp:posOffset>9640</wp:posOffset>
+            </wp:positionV>
+            <wp:extent cx="1991268" cy="2912168"/>
+            <wp:effectExtent l="0" t="0" r="9525" b="2540"/>
+            <wp:wrapNone/>
+            <wp:docPr id="1876517427" name="Immagine 1" descr="Immagine che contiene testo, schermata, Sito Web, Pagina Web&#10;&#10;Descrizione generata automaticamente"/>
+            <wp:cNvGraphicFramePr>
+              <a:graphicFrameLocks xmlns:a="http://schemas.openxmlformats.org/drawingml/2006/main" noChangeAspect="1"/>
+            </wp:cNvGraphicFramePr>
+            <a:graphic xmlns:a="http://schemas.openxmlformats.org/drawingml/2006/main">
+              <a:graphicData uri="http://schemas.openxmlformats.org/drawingml/2006/picture">
+                <pic:pic xmlns:pic="http://schemas.openxmlformats.org/drawingml/2006/picture">
+                  <pic:nvPicPr>
+                    <pic:cNvPr id="1876517427" name="Immagine 1" descr="Immagine che contiene testo, schermata, Sito Web, Pagina Web&#10;&#10;Descrizione generata automaticamente"/>
+                    <pic:cNvPicPr/>
+                  </pic:nvPicPr>
+                  <pic:blipFill>
+                    <a:blip r:embed="rId12" cstate="print">
+                      <a:extLst>
+                        <a:ext uri="{28A0092B-C50C-407E-A947-70E740481C1C}">
+                          <a14:useLocalDpi xmlns:a14="http://schemas.microsoft.com/office/drawing/2010/main" val="0"/>
+                        </a:ext>
+                      </a:extLst>
+                    </a:blip>
+                    <a:stretch>
+                      <a:fillRect/>
+                    </a:stretch>
+                  </pic:blipFill>
+                  <pic:spPr>
+                    <a:xfrm>
+                      <a:off x="0" y="0"/>
+                      <a:ext cx="1999184" cy="2923745"/>
+                    </a:xfrm>
+                    <a:prstGeom prst="rect">
+                      <a:avLst/>
+                    </a:prstGeom>
+                  </pic:spPr>
+                </pic:pic>
+              </a:graphicData>
+            </a:graphic>
+            <wp14:sizeRelH relativeFrom="margin">
+              <wp14:pctWidth>0</wp14:pctWidth>
+            </wp14:sizeRelH>
+            <wp14:sizeRelV relativeFrom="margin">
+              <wp14:pctHeight>0</wp14:pctHeight>
+            </wp14:sizeRelV>
+          </wp:anchor>
+        </w:drawing>
+      </w:r>
+    </w:p>
+    <w:p>
+      <w:pPr>
+        <w:spacing w:after="60"/>
+        <w:rPr>
+          <w:sz w:val="24"/>
+          <w:szCs w:val="24"/>
+          <w:lang w:val="en-GB"/>
+        </w:rPr>
+      </w:pPr>
+    </w:p>
+    <w:p>
+      <w:pPr>
+        <w:spacing w:after="60"/>
+        <w:rPr>
+          <w:sz w:val="24"/>
+          <w:szCs w:val="24"/>
+          <w:lang w:val="en-GB"/>
+        </w:rPr>
+      </w:pPr>
+    </w:p>
+    <w:p>
+      <w:pPr>
+        <w:spacing w:after="60"/>
+        <w:rPr>
+          <w:sz w:val="24"/>
+          <w:szCs w:val="24"/>
+          <w:lang w:val="en-GB"/>
+        </w:rPr>
+      </w:pPr>
+    </w:p>
+    <w:p>
+      <w:pPr>
+        <w:spacing w:after="60"/>
+        <w:rPr>
+          <w:sz w:val="24"/>
+          <w:szCs w:val="24"/>
+          <w:lang w:val="en-GB"/>
+        </w:rPr>
+      </w:pPr>
+      <w:r>
+        <w:rPr>
+          <w:noProof/>
+          <w:sz w:val="24"/>
+          <w:szCs w:val="24"/>
+          <w:lang w:val="en-GB"/>
+        </w:rPr>
+        <mc:AlternateContent>
+          <mc:Choice Requires="wps">
+            <w:drawing>
+              <wp:anchor distT="0" distB="0" distL="114300" distR="114300" simplePos="0" relativeHeight="251660288" behindDoc="0" locked="0" layoutInCell="1" allowOverlap="1" wp14:anchorId="022DFD3C" wp14:editId="70497F0C">
+                <wp:simplePos x="0" y="0"/>
+                <wp:positionH relativeFrom="column">
+                  <wp:posOffset>1994766</wp:posOffset>
+                </wp:positionH>
+                <wp:positionV relativeFrom="paragraph">
+                  <wp:posOffset>103216</wp:posOffset>
+                </wp:positionV>
+                <wp:extent cx="1503218" cy="658091"/>
+                <wp:effectExtent l="0" t="19050" r="40005" b="46990"/>
+                <wp:wrapNone/>
+                <wp:docPr id="1895422857" name="Freccia a destra 1"/>
+                <wp:cNvGraphicFramePr/>
+                <a:graphic xmlns:a="http://schemas.openxmlformats.org/drawingml/2006/main">
+                  <a:graphicData uri="http://schemas.microsoft.com/office/word/2010/wordprocessingShape">
+                    <wps:wsp>
+                      <wps:cNvSpPr/>
+                      <wps:spPr>
+                        <a:xfrm>
+                          <a:off x="0" y="0"/>
+                          <a:ext cx="1503218" cy="658091"/>
+                        </a:xfrm>
+                        <a:prstGeom prst="rightArrow">
+                          <a:avLst/>
+                        </a:prstGeom>
+                        <a:solidFill>
+                          <a:srgbClr val="FF0000"/>
+                        </a:solidFill>
+                        <a:ln>
+                          <a:solidFill>
+                            <a:srgbClr val="FF0000"/>
+                          </a:solidFill>
+                        </a:ln>
+                      </wps:spPr>
+                      <wps:style>
+                        <a:lnRef idx="2">
+                          <a:schemeClr val="accent1">
+                            <a:shade val="15000"/>
+                          </a:schemeClr>
+                        </a:lnRef>
+                        <a:fillRef idx="1">
+                          <a:schemeClr val="accent1"/>
+                        </a:fillRef>
+                        <a:effectRef idx="0">
+                          <a:schemeClr val="accent1"/>
+                        </a:effectRef>
+                        <a:fontRef idx="minor">
+                          <a:schemeClr val="lt1"/>
+                        </a:fontRef>
+                      </wps:style>
+                      <wps:bodyPr rot="0" spcFirstLastPara="0" vertOverflow="overflow" horzOverflow="overflow" vert="horz" wrap="square" lIns="91440" tIns="45720" rIns="91440" bIns="45720" numCol="1" spcCol="0" rtlCol="0" fromWordArt="0" anchor="ctr" anchorCtr="0" forceAA="0" compatLnSpc="1">
+                        <a:prstTxWarp prst="textNoShape">
+                          <a:avLst/>
+                        </a:prstTxWarp>
+                        <a:noAutofit/>
+                      </wps:bodyPr>
+                    </wps:wsp>
+                  </a:graphicData>
+                </a:graphic>
+              </wp:anchor>
+            </w:drawing>
+          </mc:Choice>
+          <mc:Fallback>
+            <w:pict>
+              <v:shapetype w14:anchorId="64EDA276" id="_x0000_t13" coordsize="21600,21600" o:spt="13" adj="16200,5400" path="m@0,l@0@1,0@1,0@2@0@2@0,21600,21600,10800xe">
+                <v:stroke joinstyle="miter"/>
+                <v:formulas>
+                  <v:f eqn="val #0"/>
+                  <v:f eqn="val #1"/>
+                  <v:f eqn="sum height 0 #1"/>
+                  <v:f eqn="sum 10800 0 #1"/>
+                  <v:f eqn="sum width 0 #0"/>
+                  <v:f eqn="prod @4 @3 10800"/>
+                  <v:f eqn="sum width 0 @5"/>
+                </v:formulas>
+                <v:path o:connecttype="custom" o:connectlocs="@0,0;0,10800;@0,21600;21600,10800" o:connectangles="270,180,90,0" textboxrect="0,@1,@6,@2"/>
+                <v:handles>
+                  <v:h position="#0,#1" xrange="0,21600" yrange="0,10800"/>
+                </v:handles>
+              </v:shapetype>
+              <v:shape id="Freccia a destra 1" o:spid="_x0000_s1026" type="#_x0000_t13" style="position:absolute;margin-left:157.05pt;margin-top:8.15pt;width:118.35pt;height:51.8pt;z-index:251660288;visibility:visible;mso-wrap-style:square;mso-wrap-distance-left:9pt;mso-wrap-distance-top:0;mso-wrap-distance-right:9pt;mso-wrap-distance-bottom:0;mso-position-horizontal:absolute;mso-position-horizontal-relative:text;mso-position-vertical:absolute;mso-position-vertical-relative:text;v-text-anchor:middle" o:gfxdata="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" adj="16872" fillcolor="red" strokecolor="red" strokeweight="1pt"/>
+            </w:pict>
+          </mc:Fallback>
+        </mc:AlternateContent>
+      </w:r>
+    </w:p>
+    <w:p>
+      <w:pPr>
+        <w:spacing w:after="60"/>
+        <w:rPr>
+          <w:sz w:val="24"/>
+          <w:szCs w:val="24"/>
+          <w:lang w:val="en-GB"/>
+        </w:rPr>
+      </w:pPr>
+    </w:p>
+    <w:p>
+      <w:pPr>
+        <w:spacing w:after="60"/>
+        <w:rPr>
+          <w:sz w:val="24"/>
+          <w:szCs w:val="24"/>
+          <w:lang w:val="en-GB"/>
+        </w:rPr>
+      </w:pPr>
+    </w:p>
+    <w:p>
+      <w:pPr>
+        <w:spacing w:after="60"/>
+        <w:rPr>
+          <w:sz w:val="24"/>
+          <w:szCs w:val="24"/>
+          <w:lang w:val="en-GB"/>
+        </w:rPr>
+      </w:pPr>
+    </w:p>
+    <w:p>
+      <w:pPr>
+        <w:spacing w:after="60"/>
+        <w:rPr>
+          <w:sz w:val="24"/>
+          <w:szCs w:val="24"/>
+          <w:lang w:val="en-GB"/>
+        </w:rPr>
+      </w:pPr>
+    </w:p>
+    <w:p>
+      <w:pPr>
+        <w:spacing w:after="60"/>
+        <w:rPr>
+          <w:sz w:val="24"/>
+          <w:szCs w:val="24"/>
+          <w:lang w:val="en-GB"/>
+        </w:rPr>
+      </w:pPr>
+    </w:p>
+    <w:p>
+      <w:pPr>
+        <w:spacing w:after="60"/>
+        <w:rPr>
+          <w:sz w:val="24"/>
+          <w:szCs w:val="24"/>
+          <w:lang w:val="en-GB"/>
+        </w:rPr>
+      </w:pPr>
+    </w:p>
+    <w:p>
+      <w:pPr>
+        <w:spacing w:after="60"/>
+        <w:rPr>
+          <w:sz w:val="24"/>
+          <w:szCs w:val="24"/>
+          <w:lang w:val="en-GB"/>
+        </w:rPr>
+      </w:pPr>
+    </w:p>
+    <w:p>
+      <w:pPr>
+        <w:rPr>
+          <w:sz w:val="24"/>
+          <w:szCs w:val="24"/>
+          <w:lang w:val="en-GB"/>
+        </w:rPr>
+      </w:pPr>
+    </w:p>
+    <w:p>
+      <w:pPr>
+        <w:spacing w:after="0"/>
+        <w:rPr>
+          <w:sz w:val="24"/>
+          <w:szCs w:val="24"/>
+          <w:lang w:val="en-GB"/>
+        </w:rPr>
+      </w:pPr>
+      <w:r>
+        <w:rPr>
+          <w:sz w:val="24"/>
+          <w:szCs w:val="24"/>
+          <w:lang w:val="en-GB"/>
+        </w:rPr>
+        <w:t xml:space="preserve">The site has been redesigned, a lot of information to share? </w:t>
+      </w:r>
+      <w:r>
+        <w:rPr>
+          <w:b/>
+          <w:bCs/>
+          <w:i/>
+          <w:iCs/>
+          <w:sz w:val="24"/>
+          <w:szCs w:val="24"/>
+          <w:lang w:val="en-GB"/>
+        </w:rPr>
+        <w:t>Learn more…</w:t>
+      </w:r>
+      <w:r>
+        <w:rPr>
+          <w:sz w:val="24"/>
+          <w:szCs w:val="24"/>
+          <w:lang w:val="en-GB"/>
+        </w:rPr>
+        <w:t xml:space="preserve"> after every section. </w:t>
+      </w:r>
+      <w:r>
+        <w:rPr>
+          <w:sz w:val="24"/>
+          <w:szCs w:val="24"/>
+          <w:lang w:val="en-GB"/>
+        </w:rPr>
+        <w:t>It’s a user choice to know more about a feature, you’ll redirect to another webpage with another 53 seconds</w:t>
+      </w:r>
+      <w:r>
+        <w:rPr>
+          <w:sz w:val="24"/>
+          <w:szCs w:val="24"/>
+          <w:lang w:val="en-GB"/>
+        </w:rPr>
+        <w:t xml:space="preserve"> to spend</w:t>
+      </w:r>
+      <w:r>
+        <w:rPr>
+          <w:sz w:val="24"/>
+          <w:szCs w:val="24"/>
+          <w:lang w:val="en-GB"/>
+        </w:rPr>
+        <w:t>.</w:t>
+      </w:r>
+      <w:r>
+        <w:rPr>
+          <w:sz w:val="24"/>
+          <w:szCs w:val="24"/>
+          <w:lang w:val="en-GB"/>
+        </w:rPr>
+        <w:t xml:space="preserve"> </w:t>
+      </w:r>
+      <w:r>
+        <w:rPr>
+          <w:sz w:val="24"/>
+          <w:szCs w:val="24"/>
+          <w:lang w:val="en-GB"/>
+        </w:rPr>
+        <w:t xml:space="preserve">Every page must be designed on 53 seconds of reading. </w:t>
+      </w:r>
+      <w:r>
+        <w:rPr>
+          <w:b/>
+          <w:bCs/>
+          <w:sz w:val="24"/>
+          <w:szCs w:val="24"/>
+          <w:lang w:val="en-GB"/>
+        </w:rPr>
+        <w:t xml:space="preserve">The user choose what to do! </w:t>
+      </w:r>
+    </w:p>
+    <w:p>
+      <w:pPr>
+        <w:spacing w:after="0"/>
+        <w:rPr>
+          <w:sz w:val="24"/>
+          <w:szCs w:val="24"/>
+          <w:lang w:val="en-GB"/>
+        </w:rPr>
+      </w:pPr>
+    </w:p>
+    <w:p>
+      <w:pPr>
+        <w:spacing w:after="60"/>
+        <w:rPr>
+          <w:sz w:val="24"/>
+          <w:szCs w:val="24"/>
+          <w:lang w:val="en-GB"/>
+        </w:rPr>
+      </w:pPr>
+      <w:r>
+        <w:rPr>
+          <w:sz w:val="24"/>
+          <w:szCs w:val="24"/>
+          <w:lang w:val="en-GB"/>
+        </w:rPr>
+        <w:t>There is another time that is very important</w:t>
+      </w:r>
+      <w:r>
+        <w:rPr>
+          <w:sz w:val="24"/>
+          <w:szCs w:val="24"/>
+          <w:lang w:val="en-GB"/>
+        </w:rPr>
+        <w:t xml:space="preserve"> for the users</w:t>
+      </w:r>
+      <w:r>
+        <w:rPr>
+          <w:sz w:val="24"/>
+          <w:szCs w:val="24"/>
+          <w:lang w:val="en-GB"/>
+        </w:rPr>
+        <w:t>.</w:t>
+      </w:r>
+      <w:r>
+        <w:rPr>
+          <w:sz w:val="24"/>
+          <w:szCs w:val="24"/>
+          <w:lang w:val="en-GB"/>
+        </w:rPr>
+        <w:t xml:space="preserve"> </w:t>
+      </w:r>
+      <w:r>
+        <w:rPr>
+          <w:b/>
+          <w:bCs/>
+          <w:sz w:val="24"/>
+          <w:szCs w:val="24"/>
+          <w:lang w:val="en-GB"/>
+        </w:rPr>
+        <w:t xml:space="preserve">The </w:t>
+      </w:r>
+      <w:r>
+        <w:rPr>
+          <w:b/>
+          <w:bCs/>
+          <w:color w:val="FF0000"/>
+          <w:sz w:val="24"/>
+          <w:szCs w:val="24"/>
+          <w:lang w:val="en-GB"/>
+        </w:rPr>
+        <w:t xml:space="preserve">global time </w:t>
+      </w:r>
+      <w:r>
+        <w:rPr>
+          <w:b/>
+          <w:bCs/>
+          <w:sz w:val="24"/>
+          <w:szCs w:val="24"/>
+          <w:lang w:val="en-GB"/>
+        </w:rPr>
+        <w:t>is the time it takes the user to be satisfied: he found what he wanted on our site</w:t>
+      </w:r>
+      <w:r>
+        <w:rPr>
+          <w:sz w:val="24"/>
+          <w:szCs w:val="24"/>
+          <w:lang w:val="en-GB"/>
+        </w:rPr>
+        <w:t xml:space="preserve">. </w:t>
+      </w:r>
+      <w:r>
+        <w:rPr>
+          <w:sz w:val="24"/>
+          <w:szCs w:val="24"/>
+          <w:lang w:val="en-GB"/>
+        </w:rPr>
+        <w:t xml:space="preserve">For </w:t>
+      </w:r>
+      <w:r>
+        <w:rPr>
+          <w:sz w:val="24"/>
+          <w:szCs w:val="24"/>
+          <w:lang w:val="en-GB"/>
+        </w:rPr>
+        <w:t>instance,</w:t>
+      </w:r>
+      <w:r>
+        <w:rPr>
+          <w:sz w:val="24"/>
+          <w:szCs w:val="24"/>
+          <w:lang w:val="en-GB"/>
+        </w:rPr>
+        <w:t xml:space="preserve"> the global goal is to buy a new iPod and the global time is the time I spend to buy the iPod. </w:t>
+      </w:r>
+      <w:r>
+        <w:rPr>
+          <w:sz w:val="24"/>
+          <w:szCs w:val="24"/>
+          <w:lang w:val="en-GB"/>
+        </w:rPr>
+        <w:t xml:space="preserve">The global time goes over the single page, it’s the experience. </w:t>
+      </w:r>
+    </w:p>
+    <w:p>
+      <w:pPr>
+        <w:rPr>
+          <w:sz w:val="24"/>
+          <w:szCs w:val="24"/>
+          <w:lang w:val="en-GB"/>
+        </w:rPr>
+      </w:pPr>
+      <w:r>
+        <w:rPr>
+          <w:sz w:val="24"/>
+          <w:szCs w:val="24"/>
+          <w:lang w:val="en-GB"/>
+        </w:rPr>
+        <w:lastRenderedPageBreak/>
+        <w:t>The</w:t>
+      </w:r>
+      <w:r>
+        <w:rPr>
+          <w:sz w:val="24"/>
+          <w:szCs w:val="24"/>
+          <w:lang w:val="en-GB"/>
+        </w:rPr>
+        <w:t xml:space="preserve"> first</w:t>
+      </w:r>
+      <w:r>
+        <w:rPr>
+          <w:sz w:val="24"/>
+          <w:szCs w:val="24"/>
+          <w:lang w:val="en-GB"/>
+        </w:rPr>
+        <w:t xml:space="preserve"> global</w:t>
+      </w:r>
+      <w:r>
+        <w:rPr>
+          <w:sz w:val="24"/>
+          <w:szCs w:val="24"/>
+          <w:lang w:val="en-GB"/>
+        </w:rPr>
+        <w:t xml:space="preserve"> time is the time by </w:t>
+      </w:r>
+      <w:r>
+        <w:rPr>
+          <w:sz w:val="24"/>
+          <w:szCs w:val="24"/>
+          <w:lang w:val="en-GB"/>
+        </w:rPr>
+        <w:t>which</w:t>
+      </w:r>
+      <w:r>
+        <w:rPr>
+          <w:sz w:val="24"/>
+          <w:szCs w:val="24"/>
+          <w:lang w:val="en-GB"/>
+        </w:rPr>
+        <w:t xml:space="preserve"> the user has got an idea on </w:t>
+      </w:r>
+      <w:r>
+        <w:rPr>
+          <w:sz w:val="24"/>
+          <w:szCs w:val="24"/>
+          <w:lang w:val="en-GB"/>
+        </w:rPr>
+        <w:t>us and</w:t>
+      </w:r>
+      <w:r>
+        <w:rPr>
+          <w:sz w:val="24"/>
+          <w:szCs w:val="24"/>
+          <w:lang w:val="en-GB"/>
+        </w:rPr>
+        <w:t xml:space="preserve"> decides whether to stay with us (to the final goal) or to go. It’s the </w:t>
+      </w:r>
+      <w:r>
+        <w:rPr>
+          <w:sz w:val="24"/>
+          <w:szCs w:val="24"/>
+          <w:lang w:val="en-GB"/>
+        </w:rPr>
+        <w:t>so-called</w:t>
+      </w:r>
+      <w:r>
+        <w:rPr>
+          <w:sz w:val="24"/>
+          <w:szCs w:val="24"/>
+          <w:lang w:val="en-GB"/>
+        </w:rPr>
+        <w:t xml:space="preserve"> </w:t>
+      </w:r>
+      <w:r>
+        <w:rPr>
+          <w:b/>
+          <w:bCs/>
+          <w:sz w:val="24"/>
+          <w:szCs w:val="24"/>
+          <w:lang w:val="en-GB"/>
+        </w:rPr>
+        <w:t>choice time</w:t>
+      </w:r>
+      <w:r>
+        <w:rPr>
+          <w:sz w:val="24"/>
+          <w:szCs w:val="24"/>
+          <w:lang w:val="en-GB"/>
+        </w:rPr>
+        <w:t xml:space="preserve">. </w:t>
+      </w:r>
+      <w:r>
+        <w:rPr>
+          <w:sz w:val="24"/>
+          <w:szCs w:val="24"/>
+          <w:lang w:val="en-GB"/>
+        </w:rPr>
+        <w:t xml:space="preserve">The choice time is </w:t>
+      </w:r>
+      <w:r>
+        <w:rPr>
+          <w:b/>
+          <w:bCs/>
+          <w:sz w:val="24"/>
+          <w:szCs w:val="24"/>
+          <w:lang w:val="en-GB"/>
+        </w:rPr>
+        <w:t>1 minute and 49 seconds</w:t>
+      </w:r>
+      <w:r>
+        <w:rPr>
+          <w:sz w:val="24"/>
+          <w:szCs w:val="24"/>
+          <w:lang w:val="en-GB"/>
+        </w:rPr>
+        <w:t xml:space="preserve">. </w:t>
+      </w:r>
+    </w:p>
+    <w:p>
+      <w:pPr>
+        <w:spacing w:after="0"/>
+        <w:rPr>
+          <w:sz w:val="24"/>
+          <w:szCs w:val="24"/>
+          <w:lang w:val="en-GB"/>
+        </w:rPr>
+      </w:pPr>
+      <w:r>
+        <w:rPr>
+          <w:sz w:val="24"/>
+          <w:szCs w:val="24"/>
+          <w:lang w:val="en-GB"/>
+        </w:rPr>
+        <w:t xml:space="preserve">When a user goes away because he’s not </w:t>
+      </w:r>
+      <w:r>
+        <w:rPr>
+          <w:sz w:val="24"/>
+          <w:szCs w:val="24"/>
+          <w:lang w:val="en-GB"/>
+        </w:rPr>
+        <w:t>satisfied,</w:t>
+      </w:r>
+      <w:r>
+        <w:rPr>
+          <w:sz w:val="24"/>
+          <w:szCs w:val="24"/>
+          <w:lang w:val="en-GB"/>
+        </w:rPr>
+        <w:t xml:space="preserve"> we probably (88%) lose him forever. </w:t>
+      </w:r>
+      <w:r>
+        <w:rPr>
+          <w:sz w:val="24"/>
+          <w:szCs w:val="24"/>
+          <w:lang w:val="en-GB"/>
+        </w:rPr>
+        <w:t>Have the best price or product is not enough, the user will go away anyway</w:t>
+      </w:r>
+      <w:r>
+        <w:rPr>
+          <w:sz w:val="24"/>
+          <w:szCs w:val="24"/>
+          <w:lang w:val="en-GB"/>
+        </w:rPr>
+        <w:t xml:space="preserve"> if he’s not satisfied</w:t>
+      </w:r>
+      <w:r>
+        <w:rPr>
+          <w:sz w:val="24"/>
+          <w:szCs w:val="24"/>
+          <w:lang w:val="en-GB"/>
+        </w:rPr>
+        <w:t xml:space="preserve">. </w:t>
+      </w:r>
+    </w:p>
+    <w:p>
+      <w:pPr>
+        <w:spacing w:after="0"/>
+        <w:rPr>
+          <w:sz w:val="24"/>
+          <w:szCs w:val="24"/>
+          <w:lang w:val="en-GB"/>
+        </w:rPr>
+      </w:pPr>
+    </w:p>
+    <w:p>
+      <w:pPr>
+        <w:spacing w:after="0"/>
+        <w:rPr>
+          <w:sz w:val="24"/>
+          <w:szCs w:val="24"/>
+          <w:lang w:val="en-GB"/>
+        </w:rPr>
+      </w:pPr>
+      <w:r>
+        <w:rPr>
+          <w:sz w:val="24"/>
+          <w:szCs w:val="24"/>
+          <w:lang w:val="en-GB"/>
+        </w:rPr>
+        <w:t xml:space="preserve">The </w:t>
+      </w:r>
+      <w:r>
+        <w:rPr>
+          <w:sz w:val="24"/>
+          <w:szCs w:val="24"/>
+          <w:lang w:val="en-GB"/>
+        </w:rPr>
+        <w:t xml:space="preserve">second </w:t>
+      </w:r>
+      <w:r>
+        <w:rPr>
+          <w:sz w:val="24"/>
+          <w:szCs w:val="24"/>
+          <w:lang w:val="en-GB"/>
+        </w:rPr>
+        <w:t xml:space="preserve">global </w:t>
+      </w:r>
+      <w:r>
+        <w:rPr>
+          <w:sz w:val="24"/>
+          <w:szCs w:val="24"/>
+          <w:lang w:val="en-GB"/>
+        </w:rPr>
+        <w:t>time</w:t>
+      </w:r>
+      <w:r>
+        <w:rPr>
+          <w:sz w:val="24"/>
+          <w:szCs w:val="24"/>
+          <w:lang w:val="en-GB"/>
+        </w:rPr>
+        <w:t xml:space="preserve"> is when the user expects to have found what he wanted, and so to have successfully navigated our website. This limit is </w:t>
+      </w:r>
+      <w:r>
+        <w:rPr>
+          <w:b/>
+          <w:bCs/>
+          <w:sz w:val="24"/>
+          <w:szCs w:val="24"/>
+          <w:lang w:val="en-GB"/>
+        </w:rPr>
+        <w:t>success time</w:t>
+      </w:r>
+      <w:r>
+        <w:rPr>
+          <w:sz w:val="24"/>
+          <w:szCs w:val="24"/>
+          <w:lang w:val="en-GB"/>
+        </w:rPr>
+        <w:t xml:space="preserve"> and it’s about </w:t>
+      </w:r>
+      <w:r>
+        <w:rPr>
+          <w:b/>
+          <w:bCs/>
+          <w:sz w:val="24"/>
+          <w:szCs w:val="24"/>
+          <w:lang w:val="en-GB"/>
+        </w:rPr>
+        <w:t>3 minutes and 49 seconds</w:t>
+      </w:r>
+      <w:r>
+        <w:rPr>
+          <w:sz w:val="24"/>
+          <w:szCs w:val="24"/>
+          <w:lang w:val="en-GB"/>
+        </w:rPr>
+        <w:t xml:space="preserve">. </w:t>
+      </w:r>
+    </w:p>
+    <w:p>
+      <w:pPr>
+        <w:spacing w:after="0"/>
+        <w:rPr>
+          <w:sz w:val="24"/>
+          <w:szCs w:val="24"/>
+          <w:lang w:val="en-GB"/>
+        </w:rPr>
+      </w:pPr>
+    </w:p>
+    <w:p>
+      <w:pPr>
+        <w:spacing w:after="0"/>
+        <w:rPr>
+          <w:sz w:val="24"/>
+          <w:szCs w:val="24"/>
+          <w:lang w:val="en-GB"/>
+        </w:rPr>
+      </w:pPr>
+      <w:r>
+        <w:rPr>
+          <w:b/>
+          <w:bCs/>
+          <w:sz w:val="24"/>
+          <w:szCs w:val="24"/>
+          <w:lang w:val="en-GB"/>
+        </w:rPr>
+        <w:t>So,</w:t>
+      </w:r>
+      <w:r>
+        <w:rPr>
+          <w:b/>
+          <w:bCs/>
+          <w:sz w:val="24"/>
+          <w:szCs w:val="24"/>
+          <w:lang w:val="en-GB"/>
+        </w:rPr>
+        <w:t xml:space="preserve"> what matters most is the good balancing among </w:t>
+      </w:r>
+      <w:r>
+        <w:rPr>
+          <w:b/>
+          <w:bCs/>
+          <w:i/>
+          <w:iCs/>
+          <w:sz w:val="24"/>
+          <w:szCs w:val="24"/>
+          <w:lang w:val="en-GB"/>
+        </w:rPr>
+        <w:t xml:space="preserve">homepage, internal pages </w:t>
+      </w:r>
+      <w:r>
+        <w:rPr>
+          <w:b/>
+          <w:bCs/>
+          <w:sz w:val="24"/>
+          <w:szCs w:val="24"/>
+          <w:lang w:val="en-GB"/>
+        </w:rPr>
+        <w:t xml:space="preserve">and </w:t>
+      </w:r>
+      <w:r>
+        <w:rPr>
+          <w:b/>
+          <w:bCs/>
+          <w:i/>
+          <w:iCs/>
+          <w:sz w:val="24"/>
+          <w:szCs w:val="24"/>
+          <w:lang w:val="en-GB"/>
+        </w:rPr>
+        <w:t>trail (path)</w:t>
+      </w:r>
+      <w:r>
+        <w:rPr>
+          <w:b/>
+          <w:bCs/>
+          <w:sz w:val="24"/>
+          <w:szCs w:val="24"/>
+          <w:lang w:val="en-GB"/>
+        </w:rPr>
+        <w:t xml:space="preserve"> that the user follows to arrive where he wants</w:t>
+      </w:r>
+      <w:r>
+        <w:rPr>
+          <w:sz w:val="24"/>
+          <w:szCs w:val="24"/>
+          <w:lang w:val="en-GB"/>
+        </w:rPr>
+        <w:t xml:space="preserve">. </w:t>
+      </w:r>
+    </w:p>
+    <w:p>
+      <w:pPr>
+        <w:spacing w:after="0"/>
+        <w:rPr>
+          <w:sz w:val="24"/>
+          <w:szCs w:val="24"/>
+          <w:lang w:val="en-GB"/>
+        </w:rPr>
+      </w:pPr>
+      <w:r>
+        <w:rPr>
+          <w:sz w:val="24"/>
+          <w:szCs w:val="24"/>
+          <w:lang w:val="en-GB"/>
+        </w:rPr>
+        <w:t>Moreover, given the success tim</w:t>
+      </w:r>
+      <w:r>
+        <w:rPr>
+          <w:sz w:val="24"/>
+          <w:szCs w:val="24"/>
+          <w:lang w:val="en-GB"/>
+        </w:rPr>
+        <w:t>e</w:t>
+      </w:r>
+      <w:r>
+        <w:rPr>
+          <w:sz w:val="24"/>
+          <w:szCs w:val="24"/>
+          <w:lang w:val="en-GB"/>
+        </w:rPr>
+        <w:t xml:space="preserve"> (3m 49s), he </w:t>
+      </w:r>
+      <w:r>
+        <w:rPr>
+          <w:sz w:val="24"/>
+          <w:szCs w:val="24"/>
+          <w:lang w:val="en-GB"/>
+        </w:rPr>
+        <w:t>expects</w:t>
+      </w:r>
+      <w:r>
+        <w:rPr>
+          <w:sz w:val="24"/>
+          <w:szCs w:val="24"/>
+          <w:lang w:val="en-GB"/>
+        </w:rPr>
+        <w:t xml:space="preserve"> to reach his goal after having seen the homepage and about three pages and a half</w:t>
+      </w:r>
+      <w:r>
+        <w:rPr>
+          <w:sz w:val="24"/>
+          <w:szCs w:val="24"/>
+          <w:lang w:val="en-GB"/>
+        </w:rPr>
+        <w:t xml:space="preserve"> of our site</w:t>
+      </w:r>
+      <w:r>
+        <w:rPr>
+          <w:sz w:val="24"/>
+          <w:szCs w:val="24"/>
+          <w:lang w:val="en-GB"/>
+        </w:rPr>
+        <w:t xml:space="preserve">. </w:t>
+      </w:r>
+    </w:p>
+    <w:p>
+      <w:pPr>
+        <w:spacing w:after="0"/>
+        <w:rPr>
+          <w:sz w:val="24"/>
+          <w:szCs w:val="24"/>
+          <w:lang w:val="en-GB"/>
+        </w:rPr>
+      </w:pPr>
+    </w:p>
+    <w:p>
+      <w:pPr>
+        <w:spacing w:after="0"/>
+        <w:rPr>
+          <w:sz w:val="24"/>
+          <w:szCs w:val="24"/>
+          <w:lang w:val="en-GB"/>
+        </w:rPr>
+      </w:pPr>
+    </w:p>
+    <w:p>
+      <w:pPr>
+        <w:pStyle w:val="Titolo2"/>
+        <w:spacing w:after="200"/>
+        <w:rPr>
+          <w:rFonts w:asciiTheme="minorHAnsi" w:hAnsiTheme="minorHAnsi" w:cstheme="minorHAnsi"/>
+          <w:b/>
+          <w:bCs/>
+          <w:lang w:val="en-GB"/>
+        </w:rPr>
+      </w:pPr>
+      <w:bookmarkStart w:id="2" w:name="_Toc148019133"/>
+      <w:r>
+        <w:rPr>
+          <w:rFonts w:asciiTheme="minorHAnsi" w:hAnsiTheme="minorHAnsi" w:cstheme="minorHAnsi"/>
+          <w:b/>
+          <w:bCs/>
+          <w:color w:val="auto"/>
+          <w:sz w:val="28"/>
+          <w:szCs w:val="28"/>
+          <w:lang w:val="en-GB"/>
+        </w:rPr>
+        <w:t xml:space="preserve">1.2 The </w:t>
+      </w:r>
+      <w:r>
+        <w:rPr>
+          <w:rFonts w:asciiTheme="minorHAnsi" w:hAnsiTheme="minorHAnsi" w:cstheme="minorHAnsi"/>
+          <w:b/>
+          <w:bCs/>
+          <w:color w:val="auto"/>
+          <w:sz w:val="28"/>
+          <w:szCs w:val="28"/>
+          <w:lang w:val="en-GB"/>
+        </w:rPr>
+        <w:t xml:space="preserve">importance of </w:t>
+      </w:r>
+      <w:r>
+        <w:rPr>
+          <w:rFonts w:asciiTheme="minorHAnsi" w:hAnsiTheme="minorHAnsi" w:cstheme="minorHAnsi"/>
+          <w:b/>
+          <w:bCs/>
+          <w:color w:val="auto"/>
+          <w:sz w:val="28"/>
+          <w:szCs w:val="28"/>
+          <w:lang w:val="en-GB"/>
+        </w:rPr>
+        <w:t>structure</w:t>
+      </w:r>
+      <w:bookmarkEnd w:id="2"/>
+      <w:r>
+        <w:rPr>
+          <w:rFonts w:asciiTheme="minorHAnsi" w:hAnsiTheme="minorHAnsi" w:cstheme="minorHAnsi"/>
+          <w:b/>
+          <w:bCs/>
+          <w:lang w:val="en-GB"/>
+        </w:rPr>
+        <w:t xml:space="preserve"> </w:t>
+      </w:r>
+    </w:p>
+    <w:p>
+      <w:pPr>
+        <w:spacing w:after="0"/>
+        <w:rPr>
+          <w:sz w:val="24"/>
+          <w:szCs w:val="24"/>
+          <w:lang w:val="en-GB"/>
+        </w:rPr>
+      </w:pPr>
+      <w:r>
+        <w:rPr>
+          <w:sz w:val="24"/>
+          <w:szCs w:val="24"/>
+          <w:lang w:val="en-GB"/>
+        </w:rPr>
+        <w:t xml:space="preserve">For every goal we can build the best path for the user to achieve it. The </w:t>
+      </w:r>
+      <w:r>
+        <w:rPr>
+          <w:b/>
+          <w:bCs/>
+          <w:sz w:val="24"/>
+          <w:szCs w:val="24"/>
+          <w:lang w:val="en-GB"/>
+        </w:rPr>
+        <w:t>tree structure</w:t>
+      </w:r>
+      <w:r>
+        <w:rPr>
+          <w:sz w:val="24"/>
+          <w:szCs w:val="24"/>
+          <w:lang w:val="en-GB"/>
+        </w:rPr>
+        <w:t xml:space="preserve"> of our site then becomes critical, as well as the distance from the home page: </w:t>
+      </w:r>
+      <w:r>
+        <w:rPr>
+          <w:sz w:val="24"/>
+          <w:szCs w:val="24"/>
+          <w:lang w:val="en-GB"/>
+        </w:rPr>
+        <w:t xml:space="preserve">from the homepage, after </w:t>
+      </w:r>
+      <w:r>
+        <w:rPr>
+          <w:b/>
+          <w:bCs/>
+          <w:sz w:val="24"/>
+          <w:szCs w:val="24"/>
+          <w:lang w:val="en-GB"/>
+        </w:rPr>
+        <w:t>one click</w:t>
+      </w:r>
+      <w:r>
+        <w:rPr>
+          <w:sz w:val="24"/>
+          <w:szCs w:val="24"/>
+          <w:lang w:val="en-GB"/>
+        </w:rPr>
+        <w:t xml:space="preserve"> (max 2) we have to convince the user, and after other </w:t>
+      </w:r>
+      <w:r>
+        <w:rPr>
+          <w:b/>
+          <w:bCs/>
+          <w:sz w:val="24"/>
+          <w:szCs w:val="24"/>
+          <w:lang w:val="en-GB"/>
+        </w:rPr>
+        <w:t xml:space="preserve">two clicks </w:t>
+      </w:r>
+      <w:r>
+        <w:rPr>
+          <w:sz w:val="24"/>
+          <w:szCs w:val="24"/>
+          <w:lang w:val="en-GB"/>
+        </w:rPr>
+        <w:t>(max 3)</w:t>
+      </w:r>
+      <w:r>
+        <w:rPr>
+          <w:sz w:val="24"/>
+          <w:szCs w:val="24"/>
+          <w:lang w:val="en-GB"/>
+        </w:rPr>
+        <w:t xml:space="preserve"> we must give them what they wanted! </w:t>
+      </w:r>
+      <w:r>
+        <w:rPr>
+          <w:sz w:val="24"/>
+          <w:szCs w:val="24"/>
+          <w:lang w:val="en-GB"/>
+        </w:rPr>
+        <w:t>We have to offer shortcut</w:t>
+      </w:r>
+      <w:r>
+        <w:rPr>
+          <w:sz w:val="24"/>
+          <w:szCs w:val="24"/>
+          <w:lang w:val="en-GB"/>
+        </w:rPr>
+        <w:t>s</w:t>
+      </w:r>
+      <w:r>
+        <w:rPr>
+          <w:sz w:val="24"/>
+          <w:szCs w:val="24"/>
+          <w:lang w:val="en-GB"/>
+        </w:rPr>
+        <w:t xml:space="preserve"> to the goal. </w:t>
+      </w:r>
+    </w:p>
+    <w:p>
+      <w:pPr>
+        <w:spacing w:after="0"/>
+        <w:rPr>
+          <w:sz w:val="24"/>
+          <w:szCs w:val="24"/>
+          <w:lang w:val="en-GB"/>
+        </w:rPr>
+      </w:pPr>
+    </w:p>
+    <w:p>
+      <w:pPr>
+        <w:spacing w:after="0"/>
+        <w:rPr>
+          <w:sz w:val="24"/>
+          <w:szCs w:val="24"/>
+          <w:lang w:val="en-GB"/>
+        </w:rPr>
+      </w:pPr>
+      <w:r>
+        <w:rPr>
+          <w:sz w:val="24"/>
+          <w:szCs w:val="24"/>
+          <w:lang w:val="en-GB"/>
+        </w:rPr>
+        <w:t xml:space="preserve">The structure of the web has changed: whereas time ago navigation always usually started from the homepage, nowadays this not true </w:t>
+      </w:r>
+      <w:r>
+        <w:rPr>
+          <w:sz w:val="24"/>
+          <w:szCs w:val="24"/>
+          <w:lang w:val="en-GB"/>
+        </w:rPr>
+        <w:t>anymore</w:t>
+      </w:r>
+      <w:r>
+        <w:rPr>
+          <w:sz w:val="24"/>
+          <w:szCs w:val="24"/>
+          <w:lang w:val="en-GB"/>
+        </w:rPr>
+        <w:t xml:space="preserve"> </w:t>
+      </w:r>
+      <w:r>
+        <w:rPr>
+          <w:sz w:val="24"/>
+          <w:szCs w:val="24"/>
+          <w:lang w:val="en-GB"/>
+        </w:rPr>
+        <w:sym w:font="Wingdings" w:char="F0E0"/>
+      </w:r>
+      <w:r>
+        <w:rPr>
+          <w:sz w:val="24"/>
+          <w:szCs w:val="24"/>
+          <w:lang w:val="en-GB"/>
+        </w:rPr>
+        <w:t xml:space="preserve"> to search x, navigation can start from any place (Google)</w:t>
+      </w:r>
+      <w:r>
+        <w:rPr>
+          <w:sz w:val="24"/>
+          <w:szCs w:val="24"/>
+          <w:lang w:val="en-GB"/>
+        </w:rPr>
+        <w:t xml:space="preserve">, this is called </w:t>
+      </w:r>
+      <w:r>
+        <w:rPr>
+          <w:b/>
+          <w:bCs/>
+          <w:sz w:val="24"/>
+          <w:szCs w:val="24"/>
+          <w:lang w:val="en-GB"/>
+        </w:rPr>
+        <w:t>deep linking</w:t>
+      </w:r>
+      <w:r>
+        <w:rPr>
+          <w:sz w:val="24"/>
+          <w:szCs w:val="24"/>
+          <w:lang w:val="en-GB"/>
+        </w:rPr>
+        <w:t>.</w:t>
+      </w:r>
+      <w:r>
+        <w:rPr>
+          <w:sz w:val="24"/>
+          <w:szCs w:val="24"/>
+          <w:lang w:val="en-GB"/>
+        </w:rPr>
+        <w:t xml:space="preserve"> </w:t>
+      </w:r>
+      <w:r>
+        <w:rPr>
+          <w:sz w:val="24"/>
+          <w:szCs w:val="24"/>
+          <w:lang w:val="en-GB"/>
+        </w:rPr>
+        <w:t xml:space="preserve">The user can see an internal page before the homepage </w:t>
+      </w:r>
+      <w:r>
+        <w:rPr>
+          <w:sz w:val="24"/>
+          <w:szCs w:val="24"/>
+          <w:lang w:val="en-GB"/>
+        </w:rPr>
+        <w:t>and</w:t>
+      </w:r>
+      <w:r>
+        <w:rPr>
+          <w:sz w:val="24"/>
+          <w:szCs w:val="24"/>
+          <w:lang w:val="en-GB"/>
+        </w:rPr>
+        <w:t xml:space="preserve"> he cannot see the homepage never.</w:t>
+      </w:r>
+      <w:r>
+        <w:rPr>
+          <w:sz w:val="24"/>
+          <w:szCs w:val="24"/>
+          <w:lang w:val="en-GB"/>
+        </w:rPr>
+        <w:t xml:space="preserve"> </w:t>
+      </w:r>
+      <w:r>
+        <w:rPr>
+          <w:sz w:val="24"/>
+          <w:szCs w:val="24"/>
+          <w:lang w:val="en-GB"/>
+        </w:rPr>
+        <w:t xml:space="preserve">For us this is a challenge! </w:t>
+      </w:r>
+    </w:p>
+    <w:p>
+      <w:pPr>
+        <w:spacing w:after="0"/>
+        <w:rPr>
+          <w:sz w:val="24"/>
+          <w:szCs w:val="24"/>
+          <w:lang w:val="en-GB"/>
+        </w:rPr>
+      </w:pPr>
+    </w:p>
+    <w:p>
+      <w:pPr>
+        <w:spacing w:after="0"/>
+        <w:rPr>
+          <w:sz w:val="24"/>
+          <w:szCs w:val="24"/>
+          <w:lang w:val="en-GB"/>
+        </w:rPr>
+      </w:pPr>
+      <w:r>
+        <w:rPr>
+          <w:sz w:val="24"/>
+          <w:szCs w:val="24"/>
+          <w:lang w:val="en-GB"/>
+        </w:rPr>
+        <w:t xml:space="preserve">The situation is therefore more complex: </w:t>
+      </w:r>
+      <w:r>
+        <w:rPr>
+          <w:b/>
+          <w:bCs/>
+          <w:color w:val="FF0000"/>
+          <w:sz w:val="24"/>
+          <w:szCs w:val="24"/>
+          <w:lang w:val="en-GB"/>
+        </w:rPr>
+        <w:t>each page can be the first page that a user sees</w:t>
+      </w:r>
+      <w:r>
+        <w:rPr>
+          <w:sz w:val="24"/>
+          <w:szCs w:val="24"/>
+          <w:lang w:val="en-GB"/>
+        </w:rPr>
+        <w:t xml:space="preserve">. </w:t>
+      </w:r>
+      <w:r>
+        <w:rPr>
+          <w:sz w:val="24"/>
+          <w:szCs w:val="24"/>
+          <w:lang w:val="en-GB"/>
+        </w:rPr>
+        <w:t xml:space="preserve">So let’s see what happens to the axes: some axes become mandatory, others optional, and others can be omitted. </w:t>
+      </w:r>
+    </w:p>
+    <w:p>
+      <w:pPr>
+        <w:spacing w:after="0"/>
+        <w:rPr>
+          <w:sz w:val="24"/>
+          <w:szCs w:val="24"/>
+          <w:lang w:val="en-GB"/>
+        </w:rPr>
+      </w:pPr>
+    </w:p>
+    <w:p>
+      <w:pPr>
+        <w:spacing w:after="0"/>
+        <w:rPr>
+          <w:sz w:val="24"/>
+          <w:szCs w:val="24"/>
+          <w:lang w:val="en-GB"/>
+        </w:rPr>
+      </w:pPr>
+      <w:r>
+        <w:rPr>
+          <w:b/>
+          <w:bCs/>
+          <w:sz w:val="24"/>
+          <w:szCs w:val="24"/>
+          <w:lang w:val="en-GB"/>
+        </w:rPr>
+        <w:t>Ma</w:t>
+      </w:r>
+      <w:r>
+        <w:rPr>
+          <w:b/>
+          <w:bCs/>
+          <w:sz w:val="24"/>
+          <w:szCs w:val="24"/>
+          <w:lang w:val="en-GB"/>
+        </w:rPr>
+        <w:t>n</w:t>
+      </w:r>
+      <w:r>
+        <w:rPr>
+          <w:b/>
+          <w:bCs/>
+          <w:sz w:val="24"/>
+          <w:szCs w:val="24"/>
+          <w:lang w:val="en-GB"/>
+        </w:rPr>
+        <w:t>datory informative axes</w:t>
+      </w:r>
+      <w:r>
+        <w:rPr>
+          <w:sz w:val="24"/>
+          <w:szCs w:val="24"/>
+          <w:lang w:val="en-GB"/>
+        </w:rPr>
+        <w:t xml:space="preserve">: </w:t>
+      </w:r>
+    </w:p>
+    <w:p>
+      <w:pPr>
+        <w:pStyle w:val="Paragrafoelenco"/>
+        <w:numPr>
+          <w:ilvl w:val="0"/>
+          <w:numId w:val="3"/>
+        </w:numPr>
+        <w:spacing w:after="60"/>
+        <w:ind w:left="714" w:hanging="357"/>
+        <w:contextualSpacing w:val="0"/>
+        <w:rPr>
+          <w:sz w:val="24"/>
+          <w:szCs w:val="24"/>
+          <w:lang w:val="en-GB"/>
+        </w:rPr>
+      </w:pPr>
+      <w:r>
+        <w:rPr>
+          <w:b/>
+          <w:bCs/>
+          <w:sz w:val="24"/>
+          <w:szCs w:val="24"/>
+          <w:lang w:val="en-GB"/>
+        </w:rPr>
+        <w:t>WHO</w:t>
+      </w:r>
+      <w:r>
+        <w:rPr>
+          <w:sz w:val="24"/>
+          <w:szCs w:val="24"/>
+          <w:lang w:val="en-GB"/>
+        </w:rPr>
+        <w:t xml:space="preserve"> (typical shortcut: logo in the upper-left part)</w:t>
+      </w:r>
+    </w:p>
+    <w:p>
+      <w:pPr>
+        <w:pStyle w:val="Paragrafoelenco"/>
+        <w:numPr>
+          <w:ilvl w:val="0"/>
+          <w:numId w:val="3"/>
+        </w:numPr>
+        <w:spacing w:after="60"/>
+        <w:ind w:left="714" w:hanging="357"/>
+        <w:contextualSpacing w:val="0"/>
+        <w:rPr>
+          <w:sz w:val="24"/>
+          <w:szCs w:val="24"/>
+          <w:lang w:val="en-GB"/>
+        </w:rPr>
+      </w:pPr>
+      <w:r>
+        <w:rPr>
+          <w:b/>
+          <w:bCs/>
+          <w:sz w:val="24"/>
+          <w:szCs w:val="24"/>
+          <w:lang w:val="en-GB"/>
+        </w:rPr>
+        <w:t>WHAT</w:t>
+      </w:r>
+      <w:r>
+        <w:rPr>
+          <w:sz w:val="24"/>
+          <w:szCs w:val="24"/>
+          <w:lang w:val="en-GB"/>
+        </w:rPr>
+        <w:t xml:space="preserve"> (typical shortcut: direct link to the home page)</w:t>
+      </w:r>
+    </w:p>
+    <w:p>
+      <w:pPr>
+        <w:spacing w:after="0"/>
+        <w:rPr>
+          <w:sz w:val="24"/>
+          <w:szCs w:val="24"/>
+          <w:lang w:val="en-GB"/>
+        </w:rPr>
+      </w:pPr>
+    </w:p>
+    <w:p>
+      <w:pPr>
+        <w:spacing w:after="0"/>
+        <w:rPr>
+          <w:sz w:val="24"/>
+          <w:szCs w:val="24"/>
+          <w:lang w:val="en-GB"/>
+        </w:rPr>
+      </w:pPr>
+      <w:r>
+        <w:rPr>
+          <w:sz w:val="24"/>
+          <w:szCs w:val="24"/>
+          <w:lang w:val="en-GB"/>
+        </w:rPr>
+        <w:t>Optional informative axes:</w:t>
+      </w:r>
+    </w:p>
+    <w:p>
+      <w:pPr>
+        <w:pStyle w:val="Paragrafoelenco"/>
+        <w:numPr>
+          <w:ilvl w:val="0"/>
+          <w:numId w:val="4"/>
+        </w:numPr>
+        <w:spacing w:after="60"/>
+        <w:ind w:left="714" w:hanging="357"/>
+        <w:contextualSpacing w:val="0"/>
+        <w:rPr>
+          <w:sz w:val="24"/>
+          <w:szCs w:val="24"/>
+          <w:lang w:val="en-GB"/>
+        </w:rPr>
+      </w:pPr>
+      <w:r>
+        <w:rPr>
+          <w:b/>
+          <w:bCs/>
+          <w:sz w:val="24"/>
+          <w:szCs w:val="24"/>
+          <w:lang w:val="en-GB"/>
+        </w:rPr>
+        <w:t>WHEN</w:t>
+      </w:r>
+      <w:r>
+        <w:rPr>
+          <w:sz w:val="24"/>
+          <w:szCs w:val="24"/>
+          <w:lang w:val="en-GB"/>
+        </w:rPr>
+        <w:t xml:space="preserve"> (completely optional)</w:t>
+      </w:r>
+    </w:p>
+    <w:p>
+      <w:pPr>
+        <w:pStyle w:val="Paragrafoelenco"/>
+        <w:numPr>
+          <w:ilvl w:val="0"/>
+          <w:numId w:val="4"/>
+        </w:numPr>
+        <w:spacing w:after="60"/>
+        <w:ind w:left="714" w:hanging="357"/>
+        <w:contextualSpacing w:val="0"/>
+        <w:rPr>
+          <w:sz w:val="24"/>
+          <w:szCs w:val="24"/>
+          <w:lang w:val="en-GB"/>
+        </w:rPr>
+      </w:pPr>
+      <w:r>
+        <w:rPr>
+          <w:b/>
+          <w:bCs/>
+          <w:sz w:val="24"/>
+          <w:szCs w:val="24"/>
+          <w:lang w:val="en-GB"/>
+        </w:rPr>
+        <w:t>WHY</w:t>
+      </w:r>
+      <w:r>
+        <w:rPr>
+          <w:sz w:val="24"/>
+          <w:szCs w:val="24"/>
+          <w:lang w:val="en-GB"/>
+        </w:rPr>
+        <w:t xml:space="preserve"> (suggested!) == short description</w:t>
+      </w:r>
+    </w:p>
+    <w:p>
+      <w:pPr>
+        <w:pStyle w:val="Paragrafoelenco"/>
+        <w:numPr>
+          <w:ilvl w:val="0"/>
+          <w:numId w:val="4"/>
+        </w:numPr>
+        <w:spacing w:after="60"/>
+        <w:ind w:left="714" w:hanging="357"/>
+        <w:contextualSpacing w:val="0"/>
+        <w:rPr>
+          <w:sz w:val="24"/>
+          <w:szCs w:val="24"/>
+          <w:lang w:val="en-GB"/>
+        </w:rPr>
+      </w:pPr>
+      <w:r>
+        <w:rPr>
+          <w:b/>
+          <w:bCs/>
+          <w:sz w:val="24"/>
+          <w:szCs w:val="24"/>
+          <w:lang w:val="en-GB"/>
+        </w:rPr>
+        <w:t>HOW</w:t>
+      </w:r>
+      <w:r>
+        <w:rPr>
+          <w:sz w:val="24"/>
+          <w:szCs w:val="24"/>
+          <w:lang w:val="en-GB"/>
+        </w:rPr>
+        <w:t xml:space="preserve"> (suggested!) == typical shortcut: the search functionality (preferred position up-right part). Suggest to insert correlated pages. </w:t>
+      </w:r>
+    </w:p>
+    <w:p>
+      <w:pPr>
+        <w:spacing w:after="60"/>
+        <w:rPr>
+          <w:sz w:val="24"/>
+          <w:szCs w:val="24"/>
+          <w:lang w:val="en-GB"/>
+        </w:rPr>
+      </w:pPr>
+    </w:p>
+    <w:p>
+      <w:pPr>
+        <w:spacing w:after="60"/>
+        <w:rPr>
+          <w:sz w:val="24"/>
+          <w:szCs w:val="24"/>
+          <w:lang w:val="en-GB"/>
+        </w:rPr>
+      </w:pPr>
+    </w:p>
+    <w:p>
+      <w:pPr>
+        <w:spacing w:after="0"/>
+        <w:rPr>
+          <w:sz w:val="24"/>
+          <w:szCs w:val="24"/>
+          <w:lang w:val="en-GB"/>
+        </w:rPr>
+      </w:pPr>
+      <w:r>
+        <w:rPr>
+          <w:sz w:val="24"/>
+          <w:szCs w:val="24"/>
+          <w:lang w:val="en-GB"/>
+        </w:rPr>
+        <w:lastRenderedPageBreak/>
+        <w:t xml:space="preserve">The most important informative axes is </w:t>
+      </w:r>
+      <w:r>
+        <w:rPr>
+          <w:b/>
+          <w:bCs/>
+          <w:sz w:val="24"/>
+          <w:szCs w:val="24"/>
+          <w:lang w:val="en-GB"/>
+        </w:rPr>
+        <w:t>WHERE</w:t>
+      </w:r>
+      <w:r>
+        <w:rPr>
+          <w:sz w:val="24"/>
+          <w:szCs w:val="24"/>
+          <w:lang w:val="en-GB"/>
+        </w:rPr>
+        <w:t xml:space="preserve"> because the user is “thrown” in the middle of our information forest </w:t>
+      </w:r>
+      <w:r>
+        <w:rPr>
+          <w:sz w:val="24"/>
+          <w:szCs w:val="24"/>
+          <w:lang w:val="en-GB"/>
+        </w:rPr>
+        <w:sym w:font="Wingdings" w:char="F0E0"/>
+      </w:r>
+      <w:r>
+        <w:rPr>
+          <w:sz w:val="24"/>
+          <w:szCs w:val="24"/>
+          <w:lang w:val="en-GB"/>
+        </w:rPr>
+        <w:t xml:space="preserve"> typically we should make clear the context. </w:t>
+      </w:r>
+    </w:p>
+    <w:p>
+      <w:pPr>
+        <w:spacing w:after="0"/>
+        <w:rPr>
+          <w:sz w:val="24"/>
+          <w:szCs w:val="24"/>
+          <w:lang w:val="en-GB"/>
+        </w:rPr>
+      </w:pPr>
+    </w:p>
+    <w:p>
+      <w:pPr>
+        <w:spacing w:after="60"/>
+        <w:rPr>
+          <w:sz w:val="24"/>
+          <w:szCs w:val="24"/>
+          <w:lang w:val="en-GB"/>
+        </w:rPr>
+      </w:pPr>
+      <w:r>
+        <w:rPr>
+          <w:sz w:val="24"/>
+          <w:szCs w:val="24"/>
+          <w:lang w:val="en-GB"/>
+        </w:rPr>
+        <w:t xml:space="preserve">Why WHAT is not enough? To avoid for the user to always go to the homepage, wasting a click. </w:t>
+      </w:r>
+      <w:r>
+        <w:rPr>
+          <w:b/>
+          <w:bCs/>
+          <w:sz w:val="24"/>
+          <w:szCs w:val="24"/>
+          <w:lang w:val="en-GB"/>
+        </w:rPr>
+        <w:t>If the user directly lands on a certain page, we have more information on what he wants!</w:t>
+      </w:r>
+      <w:r>
+        <w:rPr>
+          <w:sz w:val="24"/>
+          <w:szCs w:val="24"/>
+          <w:lang w:val="en-GB"/>
+        </w:rPr>
+        <w:t xml:space="preserve"> </w:t>
+      </w:r>
+      <w:r>
+        <w:rPr>
+          <w:sz w:val="24"/>
+          <w:szCs w:val="24"/>
+          <w:lang w:val="en-GB"/>
+        </w:rPr>
+        <w:t xml:space="preserve">Let’s use that information, instead of pushing him back to the home page. </w:t>
+      </w:r>
+    </w:p>
+    <w:p>
+      <w:pPr>
+        <w:spacing w:after="0"/>
+        <w:rPr>
+          <w:sz w:val="24"/>
+          <w:szCs w:val="24"/>
+          <w:lang w:val="en-GB"/>
+        </w:rPr>
+      </w:pPr>
+      <w:r>
+        <w:rPr>
+          <w:i/>
+          <w:iCs/>
+          <w:sz w:val="24"/>
+          <w:szCs w:val="24"/>
+          <w:lang w:val="en-GB"/>
+        </w:rPr>
+        <w:t>Example</w:t>
+      </w:r>
+      <w:r>
+        <w:rPr>
+          <w:sz w:val="24"/>
+          <w:szCs w:val="24"/>
+          <w:lang w:val="en-GB"/>
+        </w:rPr>
+        <w:t xml:space="preserve">: if a user entered in a shopping page where he can buy a tv we can put a shortcut like “Do you want see </w:t>
+      </w:r>
+      <w:r>
+        <w:rPr>
+          <w:sz w:val="24"/>
+          <w:szCs w:val="24"/>
+          <w:lang w:val="en-GB"/>
+        </w:rPr>
+        <w:t>other electronic</w:t>
+      </w:r>
+      <w:r>
+        <w:rPr>
+          <w:sz w:val="24"/>
+          <w:szCs w:val="24"/>
+          <w:lang w:val="en-GB"/>
+        </w:rPr>
+        <w:t xml:space="preserve"> products?”</w:t>
+      </w:r>
+      <w:r>
+        <w:rPr>
+          <w:sz w:val="24"/>
+          <w:szCs w:val="24"/>
+          <w:lang w:val="en-GB"/>
+        </w:rPr>
+        <w:t xml:space="preserve"> to avoid the user goes to the homepage</w:t>
+      </w:r>
+      <w:r>
+        <w:rPr>
+          <w:sz w:val="24"/>
+          <w:szCs w:val="24"/>
+          <w:lang w:val="en-GB"/>
+        </w:rPr>
+        <w:t xml:space="preserve">. </w:t>
+      </w:r>
+    </w:p>
+    <w:p>
+      <w:pPr>
+        <w:spacing w:after="0"/>
+        <w:rPr>
+          <w:sz w:val="24"/>
+          <w:szCs w:val="24"/>
+          <w:lang w:val="en-GB"/>
+        </w:rPr>
+      </w:pPr>
+      <w:r>
+        <w:rPr>
+          <w:b/>
+          <w:bCs/>
+          <w:color w:val="FF0000"/>
+          <w:sz w:val="24"/>
+          <w:szCs w:val="24"/>
+          <w:lang w:val="en-GB"/>
+        </w:rPr>
+        <w:drawing>
+          <wp:anchor distT="0" distB="0" distL="114300" distR="114300" simplePos="0" relativeHeight="251661312" behindDoc="0" locked="0" layoutInCell="1" allowOverlap="1" wp14:anchorId="03AB04D0" wp14:editId="33909063">
+            <wp:simplePos x="0" y="0"/>
+            <wp:positionH relativeFrom="margin">
+              <wp:align>left</wp:align>
+            </wp:positionH>
+            <wp:positionV relativeFrom="paragraph">
+              <wp:posOffset>199390</wp:posOffset>
+            </wp:positionV>
+            <wp:extent cx="2557145" cy="1800860"/>
+            <wp:effectExtent l="0" t="0" r="0" b="8890"/>
+            <wp:wrapSquare wrapText="bothSides"/>
+            <wp:docPr id="2088205574" name="Immagine 1" descr="Immagine che contiene testo, schermata, tenda&#10;&#10;Descrizione generata automaticamente"/>
+            <wp:cNvGraphicFramePr>
+              <a:graphicFrameLocks xmlns:a="http://schemas.openxmlformats.org/drawingml/2006/main" noChangeAspect="1"/>
+            </wp:cNvGraphicFramePr>
+            <a:graphic xmlns:a="http://schemas.openxmlformats.org/drawingml/2006/main">
+              <a:graphicData uri="http://schemas.openxmlformats.org/drawingml/2006/picture">
+                <pic:pic xmlns:pic="http://schemas.openxmlformats.org/drawingml/2006/picture">
+                  <pic:nvPicPr>
+                    <pic:cNvPr id="2088205574" name="Immagine 1" descr="Immagine che contiene testo, schermata, tenda&#10;&#10;Descrizione generata automaticamente"/>
+                    <pic:cNvPicPr/>
+                  </pic:nvPicPr>
+                  <pic:blipFill>
+                    <a:blip r:embed="rId13" cstate="print">
+                      <a:extLst>
+                        <a:ext uri="{28A0092B-C50C-407E-A947-70E740481C1C}">
+                          <a14:useLocalDpi xmlns:a14="http://schemas.microsoft.com/office/drawing/2010/main" val="0"/>
+                        </a:ext>
+                      </a:extLst>
+                    </a:blip>
+                    <a:stretch>
+                      <a:fillRect/>
+                    </a:stretch>
+                  </pic:blipFill>
+                  <pic:spPr>
+                    <a:xfrm>
+                      <a:off x="0" y="0"/>
+                      <a:ext cx="2557145" cy="1800860"/>
+                    </a:xfrm>
+                    <a:prstGeom prst="rect">
+                      <a:avLst/>
+                    </a:prstGeom>
+                  </pic:spPr>
+                </pic:pic>
+              </a:graphicData>
+            </a:graphic>
+            <wp14:sizeRelH relativeFrom="margin">
+              <wp14:pctWidth>0</wp14:pctWidth>
+            </wp14:sizeRelH>
+            <wp14:sizeRelV relativeFrom="margin">
+              <wp14:pctHeight>0</wp14:pctHeight>
+            </wp14:sizeRelV>
+          </wp:anchor>
+        </w:drawing>
+      </w:r>
+    </w:p>
+    <w:p>
+      <w:pPr>
+        <w:spacing w:after="100"/>
+        <w:rPr>
+          <w:sz w:val="24"/>
+          <w:szCs w:val="24"/>
+          <w:lang w:val="en-GB"/>
+        </w:rPr>
+      </w:pPr>
+      <w:r>
+        <w:rPr>
+          <w:b/>
+          <w:bCs/>
+          <w:color w:val="FF0000"/>
+          <w:sz w:val="24"/>
+          <w:szCs w:val="24"/>
+          <w:lang w:val="en-GB"/>
+        </w:rPr>
+        <w:t>Typical error: put the homepage menu in a specific page</w:t>
+      </w:r>
+      <w:r>
+        <w:rPr>
+          <w:sz w:val="24"/>
+          <w:szCs w:val="24"/>
+          <w:lang w:val="en-GB"/>
+        </w:rPr>
+        <w:t xml:space="preserve">. </w:t>
+      </w:r>
+    </w:p>
+    <w:p>
+      <w:pPr>
+        <w:spacing w:after="0"/>
+        <w:rPr>
+          <w:sz w:val="24"/>
+          <w:szCs w:val="24"/>
+          <w:lang w:val="en-GB"/>
+        </w:rPr>
+      </w:pPr>
+      <w:r>
+        <w:rPr>
+          <w:sz w:val="24"/>
+          <w:szCs w:val="24"/>
+          <w:lang w:val="en-GB"/>
+        </w:rPr>
+        <w:t xml:space="preserve">The user doesn’t care about the global functionalities in a specific page. He </w:t>
+      </w:r>
+      <w:r>
+        <w:rPr>
+          <w:sz w:val="24"/>
+          <w:szCs w:val="24"/>
+          <w:lang w:val="en-GB"/>
+        </w:rPr>
+        <w:t>prefers</w:t>
+      </w:r>
+      <w:r>
+        <w:rPr>
+          <w:sz w:val="24"/>
+          <w:szCs w:val="24"/>
+          <w:lang w:val="en-GB"/>
+        </w:rPr>
+        <w:t xml:space="preserve"> knows what he can do inside that page and for the entire menu I can put a shortcut to the homepage.  </w:t>
+      </w:r>
+    </w:p>
+    <w:p>
+      <w:pPr>
+        <w:spacing w:after="0"/>
+        <w:rPr>
+          <w:sz w:val="24"/>
+          <w:szCs w:val="24"/>
+          <w:lang w:val="en-GB"/>
+        </w:rPr>
+      </w:pPr>
+    </w:p>
+    <w:p>
+      <w:pPr>
+        <w:spacing w:after="0"/>
+        <w:rPr>
+          <w:sz w:val="24"/>
+          <w:szCs w:val="24"/>
+          <w:lang w:val="en-GB"/>
+        </w:rPr>
+      </w:pPr>
+    </w:p>
+    <w:p>
+      <w:pPr>
+        <w:spacing w:after="0"/>
+        <w:rPr>
+          <w:sz w:val="24"/>
+          <w:szCs w:val="24"/>
+          <w:lang w:val="en-GB"/>
+        </w:rPr>
+      </w:pPr>
+    </w:p>
+    <w:p>
+      <w:pPr>
+        <w:spacing w:after="0"/>
+        <w:rPr>
+          <w:sz w:val="24"/>
+          <w:szCs w:val="24"/>
+          <w:lang w:val="en-GB"/>
+        </w:rPr>
+      </w:pPr>
+    </w:p>
+    <w:p>
+      <w:pPr>
+        <w:spacing w:after="60"/>
+        <w:rPr>
+          <w:sz w:val="24"/>
+          <w:szCs w:val="24"/>
+          <w:lang w:val="en-GB"/>
+        </w:rPr>
+      </w:pPr>
+      <w:r>
+        <w:rPr>
+          <w:sz w:val="24"/>
+          <w:szCs w:val="24"/>
+          <w:lang w:val="en-GB"/>
+        </w:rPr>
+        <w:t xml:space="preserve">These techniques, that explain to the user where he is, are called </w:t>
+      </w:r>
+      <w:r>
+        <w:rPr>
+          <w:b/>
+          <w:bCs/>
+          <w:sz w:val="24"/>
+          <w:szCs w:val="24"/>
+          <w:lang w:val="en-GB"/>
+        </w:rPr>
+        <w:t>breadcrumb</w:t>
+      </w:r>
+      <w:r>
+        <w:rPr>
+          <w:sz w:val="24"/>
+          <w:szCs w:val="24"/>
+          <w:lang w:val="en-GB"/>
+        </w:rPr>
+        <w:t xml:space="preserve">. </w:t>
+      </w:r>
+      <w:r>
+        <w:rPr>
+          <w:sz w:val="24"/>
+          <w:szCs w:val="24"/>
+          <w:lang w:val="en-GB"/>
+        </w:rPr>
+        <w:t>Three main kinds of breadcrumbs (we can use just one or all three):</w:t>
+      </w:r>
+    </w:p>
+    <w:p>
+      <w:pPr>
+        <w:pStyle w:val="Paragrafoelenco"/>
+        <w:numPr>
+          <w:ilvl w:val="0"/>
+          <w:numId w:val="5"/>
+        </w:numPr>
+        <w:spacing w:after="60"/>
+        <w:ind w:left="714" w:hanging="357"/>
+        <w:contextualSpacing w:val="0"/>
+        <w:rPr>
+          <w:sz w:val="24"/>
+          <w:szCs w:val="24"/>
+          <w:lang w:val="en-GB"/>
+        </w:rPr>
+      </w:pPr>
+      <w:r>
+        <w:rPr>
+          <w:b/>
+          <w:bCs/>
+          <w:sz w:val="24"/>
+          <w:szCs w:val="24"/>
+          <w:lang w:val="en-GB"/>
+        </w:rPr>
+        <w:t>Location</w:t>
+      </w:r>
+      <w:r>
+        <w:rPr>
+          <w:sz w:val="24"/>
+          <w:szCs w:val="24"/>
+          <w:lang w:val="en-GB"/>
+        </w:rPr>
+        <w:t>: where we are (Home &gt;&gt; News &gt;&gt; News x)</w:t>
+      </w:r>
+      <w:r>
+        <w:rPr>
+          <w:sz w:val="24"/>
+          <w:szCs w:val="24"/>
+          <w:lang w:val="en-GB"/>
+        </w:rPr>
+        <w:t>. It helps the people to navigate</w:t>
+      </w:r>
+      <w:r>
+        <w:rPr>
+          <w:sz w:val="24"/>
+          <w:szCs w:val="24"/>
+          <w:lang w:val="en-GB"/>
+        </w:rPr>
+        <w:t xml:space="preserve"> in the website</w:t>
+      </w:r>
+      <w:r>
+        <w:rPr>
+          <w:sz w:val="24"/>
+          <w:szCs w:val="24"/>
+          <w:lang w:val="en-GB"/>
+        </w:rPr>
+        <w:t>;</w:t>
+      </w:r>
+    </w:p>
+    <w:p>
+      <w:pPr>
+        <w:pStyle w:val="Paragrafoelenco"/>
+        <w:numPr>
+          <w:ilvl w:val="0"/>
+          <w:numId w:val="5"/>
+        </w:numPr>
+        <w:spacing w:after="60"/>
+        <w:ind w:left="714" w:hanging="357"/>
+        <w:contextualSpacing w:val="0"/>
+        <w:rPr>
+          <w:sz w:val="24"/>
+          <w:szCs w:val="24"/>
+          <w:lang w:val="en-GB"/>
+        </w:rPr>
+      </w:pPr>
+      <w:r>
+        <w:rPr>
+          <w:b/>
+          <w:bCs/>
+          <w:sz w:val="24"/>
+          <w:szCs w:val="24"/>
+          <w:lang w:val="en-GB"/>
+        </w:rPr>
+        <w:t>Attribute</w:t>
+      </w:r>
+      <w:r>
+        <w:rPr>
+          <w:sz w:val="24"/>
+          <w:szCs w:val="24"/>
+          <w:lang w:val="en-GB"/>
+        </w:rPr>
+        <w:t xml:space="preserve">: </w:t>
+      </w:r>
+      <w:r>
+        <w:rPr>
+          <w:sz w:val="24"/>
+          <w:szCs w:val="24"/>
+          <w:lang w:val="en-GB"/>
+        </w:rPr>
+        <w:t>shows the attributes of the given page, so it does not</w:t>
+      </w:r>
+      <w:r>
+        <w:rPr>
+          <w:sz w:val="24"/>
+          <w:szCs w:val="24"/>
+          <w:lang w:val="en-GB"/>
+        </w:rPr>
+        <w:t xml:space="preserve"> </w:t>
+      </w:r>
+      <w:r>
+        <w:rPr>
+          <w:sz w:val="24"/>
+          <w:szCs w:val="24"/>
+          <w:lang w:val="en-GB"/>
+        </w:rPr>
+        <w:t>necessarily correspond to the location, but contains the path from the</w:t>
+      </w:r>
+      <w:r>
+        <w:rPr>
+          <w:sz w:val="24"/>
+          <w:szCs w:val="24"/>
+          <w:lang w:val="en-GB"/>
+        </w:rPr>
+        <w:t xml:space="preserve"> </w:t>
+      </w:r>
+      <w:r>
+        <w:rPr>
+          <w:sz w:val="24"/>
+          <w:szCs w:val="24"/>
+          <w:lang w:val="en-GB"/>
+        </w:rPr>
+        <w:t>main type and its subtypes (for example a component sales site may</w:t>
+      </w:r>
+      <w:r>
+        <w:rPr>
+          <w:sz w:val="24"/>
+          <w:szCs w:val="24"/>
+          <w:lang w:val="en-GB"/>
+        </w:rPr>
+        <w:t xml:space="preserve"> </w:t>
+      </w:r>
+      <w:r>
+        <w:rPr>
+          <w:sz w:val="24"/>
+          <w:szCs w:val="24"/>
+          <w:lang w:val="en-GB"/>
+        </w:rPr>
+        <w:t>have HW / graphics cards / nvidia / geforce). Each page has tags that</w:t>
+      </w:r>
+      <w:r>
+        <w:rPr>
+          <w:sz w:val="24"/>
+          <w:szCs w:val="24"/>
+          <w:lang w:val="en-GB"/>
+        </w:rPr>
+        <w:t xml:space="preserve"> </w:t>
+      </w:r>
+      <w:r>
+        <w:rPr>
+          <w:sz w:val="24"/>
+          <w:szCs w:val="24"/>
+          <w:lang w:val="en-GB"/>
+        </w:rPr>
+        <w:t>help understand the categorization</w:t>
+      </w:r>
+      <w:r>
+        <w:rPr>
+          <w:sz w:val="24"/>
+          <w:szCs w:val="24"/>
+          <w:lang w:val="en-GB"/>
+        </w:rPr>
+        <w:t>;</w:t>
+      </w:r>
+    </w:p>
+    <w:p>
+      <w:pPr>
+        <w:pStyle w:val="Paragrafoelenco"/>
+        <w:numPr>
+          <w:ilvl w:val="0"/>
+          <w:numId w:val="5"/>
+        </w:numPr>
+        <w:spacing w:after="0"/>
+        <w:ind w:left="714" w:hanging="357"/>
+        <w:contextualSpacing w:val="0"/>
+        <w:rPr>
+          <w:sz w:val="24"/>
+          <w:szCs w:val="24"/>
+          <w:lang w:val="en-GB"/>
+        </w:rPr>
+      </w:pPr>
+      <w:r>
+        <w:rPr>
+          <w:b/>
+          <w:bCs/>
+          <w:sz w:val="24"/>
+          <w:szCs w:val="24"/>
+          <w:lang w:val="en-GB"/>
+        </w:rPr>
+        <w:t>Path</w:t>
+      </w:r>
+      <w:r>
+        <w:rPr>
+          <w:sz w:val="24"/>
+          <w:szCs w:val="24"/>
+          <w:lang w:val="en-GB"/>
+        </w:rPr>
+        <w:t xml:space="preserve">: </w:t>
+      </w:r>
+      <w:r>
+        <w:rPr>
+          <w:sz w:val="24"/>
+          <w:szCs w:val="24"/>
+          <w:lang w:val="en-GB"/>
+        </w:rPr>
+        <w:t>show the path taken by the user to arrive to the page.</w:t>
+      </w:r>
+      <w:r>
+        <w:rPr>
+          <w:sz w:val="24"/>
+          <w:szCs w:val="24"/>
+          <w:lang w:val="en-GB"/>
+        </w:rPr>
+        <w:t xml:space="preserve"> Typically they are dynamical. </w:t>
+      </w:r>
+    </w:p>
+    <w:p>
+      <w:pPr>
+        <w:spacing w:after="0"/>
+        <w:rPr>
+          <w:sz w:val="24"/>
+          <w:szCs w:val="24"/>
+          <w:lang w:val="en-GB"/>
+        </w:rPr>
+      </w:pPr>
+    </w:p>
+    <w:p>
+      <w:pPr>
+        <w:spacing w:after="60"/>
+        <w:rPr>
+          <w:sz w:val="24"/>
+          <w:szCs w:val="24"/>
+          <w:lang w:val="en-GB"/>
+        </w:rPr>
+      </w:pPr>
+      <w:r>
+        <w:rPr>
+          <w:sz w:val="24"/>
+          <w:szCs w:val="24"/>
+          <w:lang w:val="en-GB"/>
+        </w:rPr>
+        <w:t>The classic separators for breadcrumbs are two: “&gt;” and “/”.</w:t>
+      </w:r>
+    </w:p>
+    <w:p>
+      <w:pPr>
+        <w:spacing w:after="0"/>
+        <w:rPr>
+          <w:sz w:val="24"/>
+          <w:szCs w:val="24"/>
+          <w:lang w:val="en-GB"/>
+        </w:rPr>
+      </w:pPr>
+    </w:p>
+    <w:p>
+      <w:pPr>
+        <w:spacing w:after="0"/>
+        <w:rPr>
+          <w:sz w:val="24"/>
+          <w:szCs w:val="24"/>
+          <w:lang w:val="en-GB"/>
+        </w:rPr>
+      </w:pPr>
     </w:p>
     <w:sectPr>
+      <w:headerReference w:type="default" r:id="rId14"/>
+      <w:footerReference w:type="default" r:id="rId15"/>
       <w:pgSz w:w="11906" w:h="16838"/>
       <w:pgMar w:top="1417" w:right="1134" w:bottom="1134" w:left="1134" w:header="708" w:footer="708" w:gutter="0"/>
       <w:cols w:space="708"/>
+      <w:titlePg/>
       <w:docGrid w:linePitch="360"/>
     </w:sectPr>
   </w:body>
 </w:document>
+</file>
+
+<file path=word/endnotes.xml><?xml version="1.0" encoding="utf-8"?>
+<w:endnotes xmlns:wpc="http://schemas.microsoft.com/office/word/2010/wordprocessingCanvas" xmlns:cx="http://schemas.microsoft.com/office/drawing/2014/chartex" xmlns:cx1="http://schemas.microsoft.com/office/drawing/2015/9/8/chartex" xmlns:cx2="http://schemas.microsoft.com/office/drawing/2015/10/21/chartex" xmlns:cx3="http://schemas.microsoft.com/office/drawing/2016/5/9/chartex" xmlns:cx4="http://schemas.microsoft.com/office/drawing/2016/5/10/chartex" xmlns:cx5="http://schemas.microsoft.com/office/drawing/2016/5/11/chartex" xmlns:cx6="http://schemas.microsoft.com/office/drawing/2016/5/12/chartex" xmlns:cx7="http://schemas.microsoft.com/office/drawing/2016/5/13/chartex" xmlns:cx8="http://schemas.microsoft.com/office/drawing/2016/5/14/chartex" xmlns:mc="http://schemas.openxmlformats.org/markup-compatibility/2006" xmlns:aink="http://schemas.microsoft.com/office/drawing/2016/ink" xmlns:am3d="http://schemas.microsoft.com/office/drawing/2017/model3d" xmlns:o="urn:schemas-microsoft-com:office:office" xmlns:oel="http://schemas.microsoft.com/office/2019/extlst" xmlns:r="http://schemas.openxmlformats.org/officeDocument/2006/relationships" xmlns:m="http://schemas.openxmlformats.org/officeDocument/2006/math" xmlns:v="urn:schemas-microsoft-com:vml" xmlns:wp14="http://schemas.microsoft.com/office/word/2010/wordprocessingDrawing" xmlns:wp="http://schemas.openxmlformats.org/drawingml/2006/wordprocessingDrawing" xmlns:w10="urn:schemas-microsoft-com:office:word" xmlns:w="http://schemas.openxmlformats.org/wordprocessingml/2006/main" xmlns:w14="http://schemas.microsoft.com/office/word/2010/wordml" xmlns:w15="http://schemas.microsoft.com/office/word/2012/wordml" xmlns:w16cex="http://schemas.microsoft.com/office/word/2018/wordml/cex" xmlns:w16cid="http://schemas.microsoft.com/office/word/2016/wordml/cid" xmlns:w16="http://schemas.microsoft.com/office/word/2018/wordml" xmlns:w16sdtdh="http://schemas.microsoft.com/office/word/2020/wordml/sdtdatahash" xmlns:w16se="http://schemas.microsoft.com/office/word/2015/wordml/symex" xmlns:wpg="http://schemas.microsoft.com/office/word/2010/wordprocessingGroup" xmlns:wpi="http://schemas.microsoft.com/office/word/2010/wordprocessingInk" xmlns:wne="http://schemas.microsoft.com/office/word/2006/wordml" xmlns:wps="http://schemas.microsoft.com/office/word/2010/wordprocessingShape" mc:Ignorable="w14 w15 w16se w16cid w16 w16cex w16sdtdh wp14">
+  <w:endnote w:type="separator" w:id="-1">
+    <w:p>
+      <w:pPr>
+        <w:spacing w:after="0" w:line="240" w:lineRule="auto"/>
+      </w:pPr>
+      <w:r>
+        <w:separator/>
+      </w:r>
+    </w:p>
+  </w:endnote>
+  <w:endnote w:type="continuationSeparator" w:id="0">
+    <w:p>
+      <w:pPr>
+        <w:spacing w:after="0" w:line="240" w:lineRule="auto"/>
+      </w:pPr>
+      <w:r>
+        <w:continuationSeparator/>
+      </w:r>
+    </w:p>
+  </w:endnote>
+</w:endnotes>
+</file>
+
+<file path=word/footer1.xml><?xml version="1.0" encoding="utf-8"?>
+<w:ftr xmlns:wpc="http://schemas.microsoft.com/office/word/2010/wordprocessingCanvas" xmlns:cx="http://schemas.microsoft.com/office/drawing/2014/chartex" xmlns:cx1="http://schemas.microsoft.com/office/drawing/2015/9/8/chartex" xmlns:cx2="http://schemas.microsoft.com/office/drawing/2015/10/21/chartex" xmlns:cx3="http://schemas.microsoft.com/office/drawing/2016/5/9/chartex" xmlns:cx4="http://schemas.microsoft.com/office/drawing/2016/5/10/chartex" xmlns:cx5="http://schemas.microsoft.com/office/drawing/2016/5/11/chartex" xmlns:cx6="http://schemas.microsoft.com/office/drawing/2016/5/12/chartex" xmlns:cx7="http://schemas.microsoft.com/office/drawing/2016/5/13/chartex" xmlns:cx8="http://schemas.microsoft.com/office/drawing/2016/5/14/chartex" xmlns:mc="http://schemas.openxmlformats.org/markup-compatibility/2006" xmlns:aink="http://schemas.microsoft.com/office/drawing/2016/ink" xmlns:am3d="http://schemas.microsoft.com/office/drawing/2017/model3d" xmlns:o="urn:schemas-microsoft-com:office:office" xmlns:oel="http://schemas.microsoft.com/office/2019/extlst" xmlns:r="http://schemas.openxmlformats.org/officeDocument/2006/relationships" xmlns:m="http://schemas.openxmlformats.org/officeDocument/2006/math" xmlns:v="urn:schemas-microsoft-com:vml" xmlns:wp14="http://schemas.microsoft.com/office/word/2010/wordprocessingDrawing" xmlns:wp="http://schemas.openxmlformats.org/drawingml/2006/wordprocessingDrawing" xmlns:w10="urn:schemas-microsoft-com:office:word" xmlns:w="http://schemas.openxmlformats.org/wordprocessingml/2006/main" xmlns:w14="http://schemas.microsoft.com/office/word/2010/wordml" xmlns:w15="http://schemas.microsoft.com/office/word/2012/wordml" xmlns:w16cex="http://schemas.microsoft.com/office/word/2018/wordml/cex" xmlns:w16cid="http://schemas.microsoft.com/office/word/2016/wordml/cid" xmlns:w16="http://schemas.microsoft.com/office/word/2018/wordml" xmlns:w16sdtdh="http://schemas.microsoft.com/office/word/2020/wordml/sdtdatahash" xmlns:w16se="http://schemas.microsoft.com/office/word/2015/wordml/symex" xmlns:wpg="http://schemas.microsoft.com/office/word/2010/wordprocessingGroup" xmlns:wpi="http://schemas.microsoft.com/office/word/2010/wordprocessingInk" xmlns:wne="http://schemas.microsoft.com/office/word/2006/wordml" xmlns:wps="http://schemas.microsoft.com/office/word/2010/wordprocessingShape" mc:Ignorable="w14 w15 w16se w16cid w16 w16cex w16sdtdh wp14">
+  <w:sdt>
+    <w:sdtPr>
+      <w:id w:val="-1218739564"/>
+      <w:docPartObj>
+        <w:docPartGallery w:val="Page Numbers (Bottom of Page)"/>
+        <w:docPartUnique/>
+      </w:docPartObj>
+    </w:sdtPr>
+    <w:sdtContent>
+      <w:p>
+        <w:pPr>
+          <w:pStyle w:val="Pidipagina"/>
+          <w:jc w:val="right"/>
+        </w:pPr>
+        <w:r>
+          <w:fldChar w:fldCharType="begin"/>
+        </w:r>
+        <w:r>
+          <w:instrText>PAGE   \* MERGEFORMAT</w:instrText>
+        </w:r>
+        <w:r>
+          <w:fldChar w:fldCharType="separate"/>
+        </w:r>
+        <w:r>
+          <w:t>2</w:t>
+        </w:r>
+        <w:r>
+          <w:fldChar w:fldCharType="end"/>
+        </w:r>
+      </w:p>
+    </w:sdtContent>
+  </w:sdt>
+  <w:p>
+    <w:pPr>
+      <w:pStyle w:val="Pidipagina"/>
+    </w:pPr>
+  </w:p>
+</w:ftr>
+</file>
+
+<file path=word/footnotes.xml><?xml version="1.0" encoding="utf-8"?>
+<w:footnotes xmlns:wpc="http://schemas.microsoft.com/office/word/2010/wordprocessingCanvas" xmlns:cx="http://schemas.microsoft.com/office/drawing/2014/chartex" xmlns:cx1="http://schemas.microsoft.com/office/drawing/2015/9/8/chartex" xmlns:cx2="http://schemas.microsoft.com/office/drawing/2015/10/21/chartex" xmlns:cx3="http://schemas.microsoft.com/office/drawing/2016/5/9/chartex" xmlns:cx4="http://schemas.microsoft.com/office/drawing/2016/5/10/chartex" xmlns:cx5="http://schemas.microsoft.com/office/drawing/2016/5/11/chartex" xmlns:cx6="http://schemas.microsoft.com/office/drawing/2016/5/12/chartex" xmlns:cx7="http://schemas.microsoft.com/office/drawing/2016/5/13/chartex" xmlns:cx8="http://schemas.microsoft.com/office/drawing/2016/5/14/chartex" xmlns:mc="http://schemas.openxmlformats.org/markup-compatibility/2006" xmlns:aink="http://schemas.microsoft.com/office/drawing/2016/ink" xmlns:am3d="http://schemas.microsoft.com/office/drawing/2017/model3d" xmlns:o="urn:schemas-microsoft-com:office:office" xmlns:oel="http://schemas.microsoft.com/office/2019/extlst" xmlns:r="http://schemas.openxmlformats.org/officeDocument/2006/relationships" xmlns:m="http://schemas.openxmlformats.org/officeDocument/2006/math" xmlns:v="urn:schemas-microsoft-com:vml" xmlns:wp14="http://schemas.microsoft.com/office/word/2010/wordprocessingDrawing" xmlns:wp="http://schemas.openxmlformats.org/drawingml/2006/wordprocessingDrawing" xmlns:w10="urn:schemas-microsoft-com:office:word" xmlns:w="http://schemas.openxmlformats.org/wordprocessingml/2006/main" xmlns:w14="http://schemas.microsoft.com/office/word/2010/wordml" xmlns:w15="http://schemas.microsoft.com/office/word/2012/wordml" xmlns:w16cex="http://schemas.microsoft.com/office/word/2018/wordml/cex" xmlns:w16cid="http://schemas.microsoft.com/office/word/2016/wordml/cid" xmlns:w16="http://schemas.microsoft.com/office/word/2018/wordml" xmlns:w16sdtdh="http://schemas.microsoft.com/office/word/2020/wordml/sdtdatahash" xmlns:w16se="http://schemas.microsoft.com/office/word/2015/wordml/symex" xmlns:wpg="http://schemas.microsoft.com/office/word/2010/wordprocessingGroup" xmlns:wpi="http://schemas.microsoft.com/office/word/2010/wordprocessingInk" xmlns:wne="http://schemas.microsoft.com/office/word/2006/wordml" xmlns:wps="http://schemas.microsoft.com/office/word/2010/wordprocessingShape" mc:Ignorable="w14 w15 w16se w16cid w16 w16cex w16sdtdh wp14">
+  <w:footnote w:type="separator" w:id="-1">
+    <w:p>
+      <w:pPr>
+        <w:spacing w:after="0" w:line="240" w:lineRule="auto"/>
+      </w:pPr>
+      <w:r>
+        <w:separator/>
+      </w:r>
+    </w:p>
+  </w:footnote>
+  <w:footnote w:type="continuationSeparator" w:id="0">
+    <w:p>
+      <w:pPr>
+        <w:spacing w:after="0" w:line="240" w:lineRule="auto"/>
+      </w:pPr>
+      <w:r>
+        <w:continuationSeparator/>
+      </w:r>
+    </w:p>
+  </w:footnote>
+</w:footnotes>
+</file>
+
+<file path=word/header1.xml><?xml version="1.0" encoding="utf-8"?>
+<w:hdr xmlns:wpc="http://schemas.microsoft.com/office/word/2010/wordprocessingCanvas" xmlns:cx="http://schemas.microsoft.com/office/drawing/2014/chartex" xmlns:cx1="http://schemas.microsoft.com/office/drawing/2015/9/8/chartex" xmlns:cx2="http://schemas.microsoft.com/office/drawing/2015/10/21/chartex" xmlns:cx3="http://schemas.microsoft.com/office/drawing/2016/5/9/chartex" xmlns:cx4="http://schemas.microsoft.com/office/drawing/2016/5/10/chartex" xmlns:cx5="http://schemas.microsoft.com/office/drawing/2016/5/11/chartex" xmlns:cx6="http://schemas.microsoft.com/office/drawing/2016/5/12/chartex" xmlns:cx7="http://schemas.microsoft.com/office/drawing/2016/5/13/chartex" xmlns:cx8="http://schemas.microsoft.com/office/drawing/2016/5/14/chartex" xmlns:mc="http://schemas.openxmlformats.org/markup-compatibility/2006" xmlns:aink="http://schemas.microsoft.com/office/drawing/2016/ink" xmlns:am3d="http://schemas.microsoft.com/office/drawing/2017/model3d" xmlns:o="urn:schemas-microsoft-com:office:office" xmlns:oel="http://schemas.microsoft.com/office/2019/extlst" xmlns:r="http://schemas.openxmlformats.org/officeDocument/2006/relationships" xmlns:m="http://schemas.openxmlformats.org/officeDocument/2006/math" xmlns:v="urn:schemas-microsoft-com:vml" xmlns:wp14="http://schemas.microsoft.com/office/word/2010/wordprocessingDrawing" xmlns:wp="http://schemas.openxmlformats.org/drawingml/2006/wordprocessingDrawing" xmlns:w10="urn:schemas-microsoft-com:office:word" xmlns:w="http://schemas.openxmlformats.org/wordprocessingml/2006/main" xmlns:w14="http://schemas.microsoft.com/office/word/2010/wordml" xmlns:w15="http://schemas.microsoft.com/office/word/2012/wordml" xmlns:w16cex="http://schemas.microsoft.com/office/word/2018/wordml/cex" xmlns:w16cid="http://schemas.microsoft.com/office/word/2016/wordml/cid" xmlns:w16="http://schemas.microsoft.com/office/word/2018/wordml" xmlns:w16sdtdh="http://schemas.microsoft.com/office/word/2020/wordml/sdtdatahash" xmlns:w16se="http://schemas.microsoft.com/office/word/2015/wordml/symex" xmlns:wpg="http://schemas.microsoft.com/office/word/2010/wordprocessingGroup" xmlns:wpi="http://schemas.microsoft.com/office/word/2010/wordprocessingInk" xmlns:wne="http://schemas.microsoft.com/office/word/2006/wordml" xmlns:wps="http://schemas.microsoft.com/office/word/2010/wordprocessingShape" mc:Ignorable="w14 w15 w16se w16cid w16 w16cex w16sdtdh wp14">
+  <w:p>
+    <w:pPr>
+      <w:pStyle w:val="Intestazione"/>
+    </w:pPr>
+    <w:r>
+      <w:t xml:space="preserve"> </w:t>
+    </w:r>
+  </w:p>
+</w:hdr>
 </file>
 
 <file path=word/numbering.xml><?xml version="1.0" encoding="utf-8"?>
@@ -1760,6 +5598,345 @@
     </w:lvl>
   </w:abstractNum>
   <w:abstractNum w:abstractNumId="1" w15:restartNumberingAfterBreak="0">
+    <w:nsid w:val="441A4951"/>
+    <w:multiLevelType w:val="hybridMultilevel"/>
+    <w:tmpl w:val="BD3896D6"/>
+    <w:lvl w:ilvl="0" w:tplc="04100001">
+      <w:start w:val="1"/>
+      <w:numFmt w:val="bullet"/>
+      <w:lvlText w:val=""/>
+      <w:lvlJc w:val="left"/>
+      <w:pPr>
+        <w:ind w:left="720" w:hanging="360"/>
+      </w:pPr>
+      <w:rPr>
+        <w:rFonts w:ascii="Symbol" w:hAnsi="Symbol" w:hint="default"/>
+      </w:rPr>
+    </w:lvl>
+    <w:lvl w:ilvl="1" w:tplc="04100003" w:tentative="1">
+      <w:start w:val="1"/>
+      <w:numFmt w:val="bullet"/>
+      <w:lvlText w:val="o"/>
+      <w:lvlJc w:val="left"/>
+      <w:pPr>
+        <w:ind w:left="1440" w:hanging="360"/>
+      </w:pPr>
+      <w:rPr>
+        <w:rFonts w:ascii="Courier New" w:hAnsi="Courier New" w:cs="Courier New" w:hint="default"/>
+      </w:rPr>
+    </w:lvl>
+    <w:lvl w:ilvl="2" w:tplc="04100005" w:tentative="1">
+      <w:start w:val="1"/>
+      <w:numFmt w:val="bullet"/>
+      <w:lvlText w:val=""/>
+      <w:lvlJc w:val="left"/>
+      <w:pPr>
+        <w:ind w:left="2160" w:hanging="360"/>
+      </w:pPr>
+      <w:rPr>
+        <w:rFonts w:ascii="Wingdings" w:hAnsi="Wingdings" w:hint="default"/>
+      </w:rPr>
+    </w:lvl>
+    <w:lvl w:ilvl="3" w:tplc="04100001" w:tentative="1">
+      <w:start w:val="1"/>
+      <w:numFmt w:val="bullet"/>
+      <w:lvlText w:val=""/>
+      <w:lvlJc w:val="left"/>
+      <w:pPr>
+        <w:ind w:left="2880" w:hanging="360"/>
+      </w:pPr>
+      <w:rPr>
+        <w:rFonts w:ascii="Symbol" w:hAnsi="Symbol" w:hint="default"/>
+      </w:rPr>
+    </w:lvl>
+    <w:lvl w:ilvl="4" w:tplc="04100003" w:tentative="1">
+      <w:start w:val="1"/>
+      <w:numFmt w:val="bullet"/>
+      <w:lvlText w:val="o"/>
+      <w:lvlJc w:val="left"/>
+      <w:pPr>
+        <w:ind w:left="3600" w:hanging="360"/>
+      </w:pPr>
+      <w:rPr>
+        <w:rFonts w:ascii="Courier New" w:hAnsi="Courier New" w:cs="Courier New" w:hint="default"/>
+      </w:rPr>
+    </w:lvl>
+    <w:lvl w:ilvl="5" w:tplc="04100005" w:tentative="1">
+      <w:start w:val="1"/>
+      <w:numFmt w:val="bullet"/>
+      <w:lvlText w:val=""/>
+      <w:lvlJc w:val="left"/>
+      <w:pPr>
+        <w:ind w:left="4320" w:hanging="360"/>
+      </w:pPr>
+      <w:rPr>
+        <w:rFonts w:ascii="Wingdings" w:hAnsi="Wingdings" w:hint="default"/>
+      </w:rPr>
+    </w:lvl>
+    <w:lvl w:ilvl="6" w:tplc="04100001" w:tentative="1">
+      <w:start w:val="1"/>
+      <w:numFmt w:val="bullet"/>
+      <w:lvlText w:val=""/>
+      <w:lvlJc w:val="left"/>
+      <w:pPr>
+        <w:ind w:left="5040" w:hanging="360"/>
+      </w:pPr>
+      <w:rPr>
+        <w:rFonts w:ascii="Symbol" w:hAnsi="Symbol" w:hint="default"/>
+      </w:rPr>
+    </w:lvl>
+    <w:lvl w:ilvl="7" w:tplc="04100003" w:tentative="1">
+      <w:start w:val="1"/>
+      <w:numFmt w:val="bullet"/>
+      <w:lvlText w:val="o"/>
+      <w:lvlJc w:val="left"/>
+      <w:pPr>
+        <w:ind w:left="5760" w:hanging="360"/>
+      </w:pPr>
+      <w:rPr>
+        <w:rFonts w:ascii="Courier New" w:hAnsi="Courier New" w:cs="Courier New" w:hint="default"/>
+      </w:rPr>
+    </w:lvl>
+    <w:lvl w:ilvl="8" w:tplc="04100005" w:tentative="1">
+      <w:start w:val="1"/>
+      <w:numFmt w:val="bullet"/>
+      <w:lvlText w:val=""/>
+      <w:lvlJc w:val="left"/>
+      <w:pPr>
+        <w:ind w:left="6480" w:hanging="360"/>
+      </w:pPr>
+      <w:rPr>
+        <w:rFonts w:ascii="Wingdings" w:hAnsi="Wingdings" w:hint="default"/>
+      </w:rPr>
+    </w:lvl>
+  </w:abstractNum>
+  <w:abstractNum w:abstractNumId="2" w15:restartNumberingAfterBreak="0">
+    <w:nsid w:val="53121F98"/>
+    <w:multiLevelType w:val="hybridMultilevel"/>
+    <w:tmpl w:val="82CC448E"/>
+    <w:lvl w:ilvl="0" w:tplc="04100001">
+      <w:start w:val="1"/>
+      <w:numFmt w:val="bullet"/>
+      <w:lvlText w:val=""/>
+      <w:lvlJc w:val="left"/>
+      <w:pPr>
+        <w:ind w:left="720" w:hanging="360"/>
+      </w:pPr>
+      <w:rPr>
+        <w:rFonts w:ascii="Symbol" w:hAnsi="Symbol" w:hint="default"/>
+      </w:rPr>
+    </w:lvl>
+    <w:lvl w:ilvl="1" w:tplc="04100003" w:tentative="1">
+      <w:start w:val="1"/>
+      <w:numFmt w:val="bullet"/>
+      <w:lvlText w:val="o"/>
+      <w:lvlJc w:val="left"/>
+      <w:pPr>
+        <w:ind w:left="1440" w:hanging="360"/>
+      </w:pPr>
+      <w:rPr>
+        <w:rFonts w:ascii="Courier New" w:hAnsi="Courier New" w:cs="Courier New" w:hint="default"/>
+      </w:rPr>
+    </w:lvl>
+    <w:lvl w:ilvl="2" w:tplc="04100005" w:tentative="1">
+      <w:start w:val="1"/>
+      <w:numFmt w:val="bullet"/>
+      <w:lvlText w:val=""/>
+      <w:lvlJc w:val="left"/>
+      <w:pPr>
+        <w:ind w:left="2160" w:hanging="360"/>
+      </w:pPr>
+      <w:rPr>
+        <w:rFonts w:ascii="Wingdings" w:hAnsi="Wingdings" w:hint="default"/>
+      </w:rPr>
+    </w:lvl>
+    <w:lvl w:ilvl="3" w:tplc="04100001" w:tentative="1">
+      <w:start w:val="1"/>
+      <w:numFmt w:val="bullet"/>
+      <w:lvlText w:val=""/>
+      <w:lvlJc w:val="left"/>
+      <w:pPr>
+        <w:ind w:left="2880" w:hanging="360"/>
+      </w:pPr>
+      <w:rPr>
+        <w:rFonts w:ascii="Symbol" w:hAnsi="Symbol" w:hint="default"/>
+      </w:rPr>
+    </w:lvl>
+    <w:lvl w:ilvl="4" w:tplc="04100003" w:tentative="1">
+      <w:start w:val="1"/>
+      <w:numFmt w:val="bullet"/>
+      <w:lvlText w:val="o"/>
+      <w:lvlJc w:val="left"/>
+      <w:pPr>
+        <w:ind w:left="3600" w:hanging="360"/>
+      </w:pPr>
+      <w:rPr>
+        <w:rFonts w:ascii="Courier New" w:hAnsi="Courier New" w:cs="Courier New" w:hint="default"/>
+      </w:rPr>
+    </w:lvl>
+    <w:lvl w:ilvl="5" w:tplc="04100005" w:tentative="1">
+      <w:start w:val="1"/>
+      <w:numFmt w:val="bullet"/>
+      <w:lvlText w:val=""/>
+      <w:lvlJc w:val="left"/>
+      <w:pPr>
+        <w:ind w:left="4320" w:hanging="360"/>
+      </w:pPr>
+      <w:rPr>
+        <w:rFonts w:ascii="Wingdings" w:hAnsi="Wingdings" w:hint="default"/>
+      </w:rPr>
+    </w:lvl>
+    <w:lvl w:ilvl="6" w:tplc="04100001" w:tentative="1">
+      <w:start w:val="1"/>
+      <w:numFmt w:val="bullet"/>
+      <w:lvlText w:val=""/>
+      <w:lvlJc w:val="left"/>
+      <w:pPr>
+        <w:ind w:left="5040" w:hanging="360"/>
+      </w:pPr>
+      <w:rPr>
+        <w:rFonts w:ascii="Symbol" w:hAnsi="Symbol" w:hint="default"/>
+      </w:rPr>
+    </w:lvl>
+    <w:lvl w:ilvl="7" w:tplc="04100003" w:tentative="1">
+      <w:start w:val="1"/>
+      <w:numFmt w:val="bullet"/>
+      <w:lvlText w:val="o"/>
+      <w:lvlJc w:val="left"/>
+      <w:pPr>
+        <w:ind w:left="5760" w:hanging="360"/>
+      </w:pPr>
+      <w:rPr>
+        <w:rFonts w:ascii="Courier New" w:hAnsi="Courier New" w:cs="Courier New" w:hint="default"/>
+      </w:rPr>
+    </w:lvl>
+    <w:lvl w:ilvl="8" w:tplc="04100005" w:tentative="1">
+      <w:start w:val="1"/>
+      <w:numFmt w:val="bullet"/>
+      <w:lvlText w:val=""/>
+      <w:lvlJc w:val="left"/>
+      <w:pPr>
+        <w:ind w:left="6480" w:hanging="360"/>
+      </w:pPr>
+      <w:rPr>
+        <w:rFonts w:ascii="Wingdings" w:hAnsi="Wingdings" w:hint="default"/>
+      </w:rPr>
+    </w:lvl>
+  </w:abstractNum>
+  <w:abstractNum w:abstractNumId="3" w15:restartNumberingAfterBreak="0">
+    <w:nsid w:val="57732D3D"/>
+    <w:multiLevelType w:val="hybridMultilevel"/>
+    <w:tmpl w:val="81E46D4A"/>
+    <w:lvl w:ilvl="0" w:tplc="04100001">
+      <w:start w:val="1"/>
+      <w:numFmt w:val="bullet"/>
+      <w:lvlText w:val=""/>
+      <w:lvlJc w:val="left"/>
+      <w:pPr>
+        <w:ind w:left="720" w:hanging="360"/>
+      </w:pPr>
+      <w:rPr>
+        <w:rFonts w:ascii="Symbol" w:hAnsi="Symbol" w:hint="default"/>
+      </w:rPr>
+    </w:lvl>
+    <w:lvl w:ilvl="1" w:tplc="04100003" w:tentative="1">
+      <w:start w:val="1"/>
+      <w:numFmt w:val="bullet"/>
+      <w:lvlText w:val="o"/>
+      <w:lvlJc w:val="left"/>
+      <w:pPr>
+        <w:ind w:left="1440" w:hanging="360"/>
+      </w:pPr>
+      <w:rPr>
+        <w:rFonts w:ascii="Courier New" w:hAnsi="Courier New" w:cs="Courier New" w:hint="default"/>
+      </w:rPr>
+    </w:lvl>
+    <w:lvl w:ilvl="2" w:tplc="04100005" w:tentative="1">
+      <w:start w:val="1"/>
+      <w:numFmt w:val="bullet"/>
+      <w:lvlText w:val=""/>
+      <w:lvlJc w:val="left"/>
+      <w:pPr>
+        <w:ind w:left="2160" w:hanging="360"/>
+      </w:pPr>
+      <w:rPr>
+        <w:rFonts w:ascii="Wingdings" w:hAnsi="Wingdings" w:hint="default"/>
+      </w:rPr>
+    </w:lvl>
+    <w:lvl w:ilvl="3" w:tplc="04100001" w:tentative="1">
+      <w:start w:val="1"/>
+      <w:numFmt w:val="bullet"/>
+      <w:lvlText w:val=""/>
+      <w:lvlJc w:val="left"/>
+      <w:pPr>
+        <w:ind w:left="2880" w:hanging="360"/>
+      </w:pPr>
+      <w:rPr>
+        <w:rFonts w:ascii="Symbol" w:hAnsi="Symbol" w:hint="default"/>
+      </w:rPr>
+    </w:lvl>
+    <w:lvl w:ilvl="4" w:tplc="04100003" w:tentative="1">
+      <w:start w:val="1"/>
+      <w:numFmt w:val="bullet"/>
+      <w:lvlText w:val="o"/>
+      <w:lvlJc w:val="left"/>
+      <w:pPr>
+        <w:ind w:left="3600" w:hanging="360"/>
+      </w:pPr>
+      <w:rPr>
+        <w:rFonts w:ascii="Courier New" w:hAnsi="Courier New" w:cs="Courier New" w:hint="default"/>
+      </w:rPr>
+    </w:lvl>
+    <w:lvl w:ilvl="5" w:tplc="04100005" w:tentative="1">
+      <w:start w:val="1"/>
+      <w:numFmt w:val="bullet"/>
+      <w:lvlText w:val=""/>
+      <w:lvlJc w:val="left"/>
+      <w:pPr>
+        <w:ind w:left="4320" w:hanging="360"/>
+      </w:pPr>
+      <w:rPr>
+        <w:rFonts w:ascii="Wingdings" w:hAnsi="Wingdings" w:hint="default"/>
+      </w:rPr>
+    </w:lvl>
+    <w:lvl w:ilvl="6" w:tplc="04100001" w:tentative="1">
+      <w:start w:val="1"/>
+      <w:numFmt w:val="bullet"/>
+      <w:lvlText w:val=""/>
+      <w:lvlJc w:val="left"/>
+      <w:pPr>
+        <w:ind w:left="5040" w:hanging="360"/>
+      </w:pPr>
+      <w:rPr>
+        <w:rFonts w:ascii="Symbol" w:hAnsi="Symbol" w:hint="default"/>
+      </w:rPr>
+    </w:lvl>
+    <w:lvl w:ilvl="7" w:tplc="04100003" w:tentative="1">
+      <w:start w:val="1"/>
+      <w:numFmt w:val="bullet"/>
+      <w:lvlText w:val="o"/>
+      <w:lvlJc w:val="left"/>
+      <w:pPr>
+        <w:ind w:left="5760" w:hanging="360"/>
+      </w:pPr>
+      <w:rPr>
+        <w:rFonts w:ascii="Courier New" w:hAnsi="Courier New" w:cs="Courier New" w:hint="default"/>
+      </w:rPr>
+    </w:lvl>
+    <w:lvl w:ilvl="8" w:tplc="04100005" w:tentative="1">
+      <w:start w:val="1"/>
+      <w:numFmt w:val="bullet"/>
+      <w:lvlText w:val=""/>
+      <w:lvlJc w:val="left"/>
+      <w:pPr>
+        <w:ind w:left="6480" w:hanging="360"/>
+      </w:pPr>
+      <w:rPr>
+        <w:rFonts w:ascii="Wingdings" w:hAnsi="Wingdings" w:hint="default"/>
+      </w:rPr>
+    </w:lvl>
+  </w:abstractNum>
+  <w:abstractNum w:abstractNumId="4" w15:restartNumberingAfterBreak="0">
     <w:nsid w:val="5B952D3A"/>
     <w:multiLevelType w:val="hybridMultilevel"/>
     <w:tmpl w:val="9C7E36F2"/>
@@ -1846,10 +6023,19 @@
     </w:lvl>
   </w:abstractNum>
   <w:num w:numId="1" w16cid:durableId="495462681">
-    <w:abstractNumId w:val="1"/>
+    <w:abstractNumId w:val="4"/>
   </w:num>
   <w:num w:numId="2" w16cid:durableId="737021990">
     <w:abstractNumId w:val="0"/>
+  </w:num>
+  <w:num w:numId="3" w16cid:durableId="1691488325">
+    <w:abstractNumId w:val="2"/>
+  </w:num>
+  <w:num w:numId="4" w16cid:durableId="1308587514">
+    <w:abstractNumId w:val="1"/>
+  </w:num>
+  <w:num w:numId="5" w16cid:durableId="1952739090">
+    <w:abstractNumId w:val="3"/>
   </w:num>
 </w:numbering>
 </file>
@@ -2277,6 +6463,28 @@
       <w:szCs w:val="32"/>
     </w:rPr>
   </w:style>
+  <w:style w:type="paragraph" w:styleId="Titolo2">
+    <w:name w:val="heading 2"/>
+    <w:basedOn w:val="Normale"/>
+    <w:next w:val="Normale"/>
+    <w:link w:val="Titolo2Carattere"/>
+    <w:uiPriority w:val="9"/>
+    <w:unhideWhenUsed/>
+    <w:qFormat/>
+    <w:rsid w:val="00AF1F4C"/>
+    <w:pPr>
+      <w:keepNext/>
+      <w:keepLines/>
+      <w:spacing w:before="40" w:after="0"/>
+      <w:outlineLvl w:val="1"/>
+    </w:pPr>
+    <w:rPr>
+      <w:rFonts w:asciiTheme="majorHAnsi" w:eastAsiaTheme="majorEastAsia" w:hAnsiTheme="majorHAnsi" w:cstheme="majorBidi"/>
+      <w:color w:val="2F5496" w:themeColor="accent1" w:themeShade="BF"/>
+      <w:sz w:val="26"/>
+      <w:szCs w:val="26"/>
+    </w:rPr>
+  </w:style>
   <w:style w:type="character" w:default="1" w:styleId="Carpredefinitoparagrafo">
     <w:name w:val="Default Paragraph Font"/>
     <w:uiPriority w:val="1"/>
@@ -2327,6 +6535,116 @@
       <w:sz w:val="32"/>
       <w:szCs w:val="32"/>
     </w:rPr>
+  </w:style>
+  <w:style w:type="paragraph" w:styleId="Titolosommario">
+    <w:name w:val="TOC Heading"/>
+    <w:basedOn w:val="Titolo1"/>
+    <w:next w:val="Normale"/>
+    <w:uiPriority w:val="39"/>
+    <w:unhideWhenUsed/>
+    <w:qFormat/>
+    <w:rsid w:val="00690ABA"/>
+    <w:pPr>
+      <w:outlineLvl w:val="9"/>
+    </w:pPr>
+    <w:rPr>
+      <w:kern w:val="0"/>
+      <w:lang w:eastAsia="it-IT"/>
+      <w14:ligatures w14:val="none"/>
+    </w:rPr>
+  </w:style>
+  <w:style w:type="paragraph" w:styleId="Sommario1">
+    <w:name w:val="toc 1"/>
+    <w:basedOn w:val="Normale"/>
+    <w:next w:val="Normale"/>
+    <w:autoRedefine/>
+    <w:uiPriority w:val="39"/>
+    <w:unhideWhenUsed/>
+    <w:rsid w:val="00690ABA"/>
+    <w:pPr>
+      <w:spacing w:after="100"/>
+    </w:pPr>
+  </w:style>
+  <w:style w:type="character" w:styleId="Collegamentoipertestuale">
+    <w:name w:val="Hyperlink"/>
+    <w:basedOn w:val="Carpredefinitoparagrafo"/>
+    <w:uiPriority w:val="99"/>
+    <w:unhideWhenUsed/>
+    <w:rsid w:val="00690ABA"/>
+    <w:rPr>
+      <w:color w:val="0563C1" w:themeColor="hyperlink"/>
+      <w:u w:val="single"/>
+    </w:rPr>
+  </w:style>
+  <w:style w:type="paragraph" w:styleId="Intestazione">
+    <w:name w:val="header"/>
+    <w:basedOn w:val="Normale"/>
+    <w:link w:val="IntestazioneCarattere"/>
+    <w:uiPriority w:val="99"/>
+    <w:unhideWhenUsed/>
+    <w:rsid w:val="005746A3"/>
+    <w:pPr>
+      <w:tabs>
+        <w:tab w:val="center" w:pos="4819"/>
+        <w:tab w:val="right" w:pos="9638"/>
+      </w:tabs>
+      <w:spacing w:after="0" w:line="240" w:lineRule="auto"/>
+    </w:pPr>
+  </w:style>
+  <w:style w:type="character" w:customStyle="1" w:styleId="IntestazioneCarattere">
+    <w:name w:val="Intestazione Carattere"/>
+    <w:basedOn w:val="Carpredefinitoparagrafo"/>
+    <w:link w:val="Intestazione"/>
+    <w:uiPriority w:val="99"/>
+    <w:rsid w:val="005746A3"/>
+  </w:style>
+  <w:style w:type="paragraph" w:styleId="Pidipagina">
+    <w:name w:val="footer"/>
+    <w:basedOn w:val="Normale"/>
+    <w:link w:val="PidipaginaCarattere"/>
+    <w:uiPriority w:val="99"/>
+    <w:unhideWhenUsed/>
+    <w:rsid w:val="005746A3"/>
+    <w:pPr>
+      <w:tabs>
+        <w:tab w:val="center" w:pos="4819"/>
+        <w:tab w:val="right" w:pos="9638"/>
+      </w:tabs>
+      <w:spacing w:after="0" w:line="240" w:lineRule="auto"/>
+    </w:pPr>
+  </w:style>
+  <w:style w:type="character" w:customStyle="1" w:styleId="PidipaginaCarattere">
+    <w:name w:val="Piè di pagina Carattere"/>
+    <w:basedOn w:val="Carpredefinitoparagrafo"/>
+    <w:link w:val="Pidipagina"/>
+    <w:uiPriority w:val="99"/>
+    <w:rsid w:val="005746A3"/>
+  </w:style>
+  <w:style w:type="character" w:customStyle="1" w:styleId="Titolo2Carattere">
+    <w:name w:val="Titolo 2 Carattere"/>
+    <w:basedOn w:val="Carpredefinitoparagrafo"/>
+    <w:link w:val="Titolo2"/>
+    <w:uiPriority w:val="9"/>
+    <w:rsid w:val="00AF1F4C"/>
+    <w:rPr>
+      <w:rFonts w:asciiTheme="majorHAnsi" w:eastAsiaTheme="majorEastAsia" w:hAnsiTheme="majorHAnsi" w:cstheme="majorBidi"/>
+      <w:color w:val="2F5496" w:themeColor="accent1" w:themeShade="BF"/>
+      <w:sz w:val="26"/>
+      <w:szCs w:val="26"/>
+    </w:rPr>
+  </w:style>
+  <w:style w:type="paragraph" w:styleId="Sommario2">
+    <w:name w:val="toc 2"/>
+    <w:basedOn w:val="Normale"/>
+    <w:next w:val="Normale"/>
+    <w:autoRedefine/>
+    <w:uiPriority w:val="39"/>
+    <w:unhideWhenUsed/>
+    <w:rsid w:val="00136061"/>
+    <w:pPr>
+      <w:spacing w:after="100"/>
+      <w:ind w:left="220"/>
+    </w:pPr>
   </w:style>
 </w:styles>
 </file>

</xml_diff>

<commit_message>
add GT folder and general update
</commit_message>
<xml_diff>
--- a/Web Information Management (WIM)/WIM.docx
+++ b/Web Information Management (WIM)/WIM.docx
@@ -503,6 +503,8 @@
             <w:rPr>
               <w:rFonts w:eastAsiaTheme="minorEastAsia"/>
               <w:noProof/>
+              <w:sz w:val="24"/>
+              <w:szCs w:val="24"/>
               <w:lang w:val="en-GB" w:eastAsia="en-GB"/>
             </w:rPr>
           </w:pPr>
@@ -523,6 +525,8 @@
                 <w:b/>
                 <w:bCs/>
                 <w:noProof/>
+                <w:sz w:val="24"/>
+                <w:szCs w:val="24"/>
                 <w:lang w:val="en-GB"/>
               </w:rPr>
               <w:t>1. Introduction to a website</w:t>
@@ -531,6 +535,8 @@
               <w:rPr>
                 <w:noProof/>
                 <w:webHidden/>
+                <w:sz w:val="24"/>
+                <w:szCs w:val="24"/>
               </w:rPr>
               <w:tab/>
             </w:r>
@@ -538,6 +544,8 @@
               <w:rPr>
                 <w:noProof/>
                 <w:webHidden/>
+                <w:sz w:val="24"/>
+                <w:szCs w:val="24"/>
               </w:rPr>
               <w:fldChar w:fldCharType="begin"/>
             </w:r>
@@ -545,6 +553,8 @@
               <w:rPr>
                 <w:noProof/>
                 <w:webHidden/>
+                <w:sz w:val="24"/>
+                <w:szCs w:val="24"/>
               </w:rPr>
               <w:instrText xml:space="preserve"> PAGEREF _Toc148099935 \h </w:instrText>
             </w:r>
@@ -552,12 +562,16 @@
               <w:rPr>
                 <w:noProof/>
                 <w:webHidden/>
+                <w:sz w:val="24"/>
+                <w:szCs w:val="24"/>
               </w:rPr>
             </w:r>
             <w:r>
               <w:rPr>
                 <w:noProof/>
                 <w:webHidden/>
+                <w:sz w:val="24"/>
+                <w:szCs w:val="24"/>
               </w:rPr>
               <w:fldChar w:fldCharType="separate"/>
             </w:r>
@@ -565,6 +579,8 @@
               <w:rPr>
                 <w:noProof/>
                 <w:webHidden/>
+                <w:sz w:val="24"/>
+                <w:szCs w:val="24"/>
               </w:rPr>
               <w:t>3</w:t>
             </w:r>
@@ -572,6 +588,8 @@
               <w:rPr>
                 <w:noProof/>
                 <w:webHidden/>
+                <w:sz w:val="24"/>
+                <w:szCs w:val="24"/>
               </w:rPr>
               <w:fldChar w:fldCharType="end"/>
             </w:r>
@@ -586,6 +604,8 @@
             <w:rPr>
               <w:rFonts w:eastAsiaTheme="minorEastAsia"/>
               <w:noProof/>
+              <w:sz w:val="24"/>
+              <w:szCs w:val="24"/>
               <w:lang w:val="en-GB" w:eastAsia="en-GB"/>
             </w:rPr>
           </w:pPr>
@@ -597,6 +617,8 @@
                 <w:b/>
                 <w:bCs/>
                 <w:noProof/>
+                <w:sz w:val="24"/>
+                <w:szCs w:val="24"/>
                 <w:lang w:val="en-GB"/>
               </w:rPr>
               <w:t>1.1 The problem of “time”</w:t>
@@ -605,6 +627,8 @@
               <w:rPr>
                 <w:noProof/>
                 <w:webHidden/>
+                <w:sz w:val="24"/>
+                <w:szCs w:val="24"/>
               </w:rPr>
               <w:tab/>
             </w:r>
@@ -612,6 +636,8 @@
               <w:rPr>
                 <w:noProof/>
                 <w:webHidden/>
+                <w:sz w:val="24"/>
+                <w:szCs w:val="24"/>
               </w:rPr>
               <w:fldChar w:fldCharType="begin"/>
             </w:r>
@@ -619,6 +645,8 @@
               <w:rPr>
                 <w:noProof/>
                 <w:webHidden/>
+                <w:sz w:val="24"/>
+                <w:szCs w:val="24"/>
               </w:rPr>
               <w:instrText xml:space="preserve"> PAGEREF _Toc148099936 \h </w:instrText>
             </w:r>
@@ -626,12 +654,16 @@
               <w:rPr>
                 <w:noProof/>
                 <w:webHidden/>
+                <w:sz w:val="24"/>
+                <w:szCs w:val="24"/>
               </w:rPr>
             </w:r>
             <w:r>
               <w:rPr>
                 <w:noProof/>
                 <w:webHidden/>
+                <w:sz w:val="24"/>
+                <w:szCs w:val="24"/>
               </w:rPr>
               <w:fldChar w:fldCharType="separate"/>
             </w:r>
@@ -639,6 +671,8 @@
               <w:rPr>
                 <w:noProof/>
                 <w:webHidden/>
+                <w:sz w:val="24"/>
+                <w:szCs w:val="24"/>
               </w:rPr>
               <w:t>3</w:t>
             </w:r>
@@ -646,6 +680,8 @@
               <w:rPr>
                 <w:noProof/>
                 <w:webHidden/>
+                <w:sz w:val="24"/>
+                <w:szCs w:val="24"/>
               </w:rPr>
               <w:fldChar w:fldCharType="end"/>
             </w:r>
@@ -660,6 +696,8 @@
             <w:rPr>
               <w:rFonts w:eastAsiaTheme="minorEastAsia"/>
               <w:noProof/>
+              <w:sz w:val="24"/>
+              <w:szCs w:val="24"/>
               <w:lang w:val="en-GB" w:eastAsia="en-GB"/>
             </w:rPr>
           </w:pPr>
@@ -671,6 +709,8 @@
                 <w:b/>
                 <w:bCs/>
                 <w:noProof/>
+                <w:sz w:val="24"/>
+                <w:szCs w:val="24"/>
                 <w:lang w:val="en-GB"/>
               </w:rPr>
               <w:t>1.2 The importance of structure</w:t>
@@ -679,6 +719,8 @@
               <w:rPr>
                 <w:noProof/>
                 <w:webHidden/>
+                <w:sz w:val="24"/>
+                <w:szCs w:val="24"/>
               </w:rPr>
               <w:tab/>
             </w:r>
@@ -686,6 +728,8 @@
               <w:rPr>
                 <w:noProof/>
                 <w:webHidden/>
+                <w:sz w:val="24"/>
+                <w:szCs w:val="24"/>
               </w:rPr>
               <w:fldChar w:fldCharType="begin"/>
             </w:r>
@@ -693,6 +737,8 @@
               <w:rPr>
                 <w:noProof/>
                 <w:webHidden/>
+                <w:sz w:val="24"/>
+                <w:szCs w:val="24"/>
               </w:rPr>
               <w:instrText xml:space="preserve"> PAGEREF _Toc148099937 \h </w:instrText>
             </w:r>
@@ -700,12 +746,16 @@
               <w:rPr>
                 <w:noProof/>
                 <w:webHidden/>
+                <w:sz w:val="24"/>
+                <w:szCs w:val="24"/>
               </w:rPr>
             </w:r>
             <w:r>
               <w:rPr>
                 <w:noProof/>
                 <w:webHidden/>
+                <w:sz w:val="24"/>
+                <w:szCs w:val="24"/>
               </w:rPr>
               <w:fldChar w:fldCharType="separate"/>
             </w:r>
@@ -713,6 +763,8 @@
               <w:rPr>
                 <w:noProof/>
                 <w:webHidden/>
+                <w:sz w:val="24"/>
+                <w:szCs w:val="24"/>
               </w:rPr>
               <w:t>6</w:t>
             </w:r>
@@ -720,6 +772,8 @@
               <w:rPr>
                 <w:noProof/>
                 <w:webHidden/>
+                <w:sz w:val="24"/>
+                <w:szCs w:val="24"/>
               </w:rPr>
               <w:fldChar w:fldCharType="end"/>
             </w:r>
@@ -734,6 +788,8 @@
             <w:rPr>
               <w:rFonts w:eastAsiaTheme="minorEastAsia"/>
               <w:noProof/>
+              <w:sz w:val="24"/>
+              <w:szCs w:val="24"/>
               <w:lang w:val="en-GB" w:eastAsia="en-GB"/>
             </w:rPr>
           </w:pPr>
@@ -745,6 +801,8 @@
                 <w:b/>
                 <w:bCs/>
                 <w:noProof/>
+                <w:sz w:val="24"/>
+                <w:szCs w:val="24"/>
                 <w:lang w:val="en-GB"/>
               </w:rPr>
               <w:t>1.3 Usability problems</w:t>
@@ -753,6 +811,8 @@
               <w:rPr>
                 <w:noProof/>
                 <w:webHidden/>
+                <w:sz w:val="24"/>
+                <w:szCs w:val="24"/>
               </w:rPr>
               <w:tab/>
             </w:r>
@@ -760,6 +820,8 @@
               <w:rPr>
                 <w:noProof/>
                 <w:webHidden/>
+                <w:sz w:val="24"/>
+                <w:szCs w:val="24"/>
               </w:rPr>
               <w:fldChar w:fldCharType="begin"/>
             </w:r>
@@ -767,6 +829,8 @@
               <w:rPr>
                 <w:noProof/>
                 <w:webHidden/>
+                <w:sz w:val="24"/>
+                <w:szCs w:val="24"/>
               </w:rPr>
               <w:instrText xml:space="preserve"> PAGEREF _Toc148099938 \h </w:instrText>
             </w:r>
@@ -774,12 +838,16 @@
               <w:rPr>
                 <w:noProof/>
                 <w:webHidden/>
+                <w:sz w:val="24"/>
+                <w:szCs w:val="24"/>
               </w:rPr>
             </w:r>
             <w:r>
               <w:rPr>
                 <w:noProof/>
                 <w:webHidden/>
+                <w:sz w:val="24"/>
+                <w:szCs w:val="24"/>
               </w:rPr>
               <w:fldChar w:fldCharType="separate"/>
             </w:r>
@@ -787,6 +855,8 @@
               <w:rPr>
                 <w:noProof/>
                 <w:webHidden/>
+                <w:sz w:val="24"/>
+                <w:szCs w:val="24"/>
               </w:rPr>
               <w:t>7</w:t>
             </w:r>
@@ -794,6 +864,8 @@
               <w:rPr>
                 <w:noProof/>
                 <w:webHidden/>
+                <w:sz w:val="24"/>
+                <w:szCs w:val="24"/>
               </w:rPr>
               <w:fldChar w:fldCharType="end"/>
             </w:r>
@@ -5220,7 +5292,7 @@
           <w:lang w:val="en-GB"/>
         </w:rPr>
         <w:drawing>
-          <wp:anchor distT="0" distB="0" distL="114300" distR="114300" simplePos="0" relativeHeight="251661312" behindDoc="0" locked="0" layoutInCell="1" allowOverlap="1" wp14:anchorId="03AB04D0" wp14:editId="0AB634BD">
+          <wp:anchor distT="0" distB="0" distL="114300" distR="114300" simplePos="0" relativeHeight="251661312" behindDoc="0" locked="0" layoutInCell="1" allowOverlap="1" wp14:anchorId="03AB04D0" wp14:editId="0015DD8E">
             <wp:simplePos x="0" y="0"/>
             <wp:positionH relativeFrom="margin">
               <wp:align>left</wp:align>

</xml_diff>